<commit_message>
corrected some flow charts
</commit_message>
<xml_diff>
--- a/ai_13/nataliia_kozak/epic_3/report/epic_3_practice_and_labs_report_natalya_kozak.docx
+++ b/ai_13/nataliia_kozak/epic_3/report/epic_3_practice_and_labs_report_natalya_kozak.docx
@@ -113,7 +113,7 @@
           <w14:ligatures w14:val="none"/>
         </w:rPr>
         <w:drawing>
-          <wp:anchor distT="0" distB="0" distL="114300" distR="114300" simplePos="0" relativeHeight="251666432" behindDoc="0" locked="0" layoutInCell="1" allowOverlap="1" wp14:anchorId="246CB2CB" wp14:editId="7913E564">
+          <wp:anchor distT="0" distB="0" distL="114300" distR="114300" simplePos="0" relativeHeight="251665408" behindDoc="0" locked="0" layoutInCell="1" allowOverlap="1" wp14:anchorId="246CB2CB" wp14:editId="4EEE3A5A">
             <wp:simplePos x="0" y="0"/>
             <wp:positionH relativeFrom="column">
               <wp:posOffset>1765935</wp:posOffset>
@@ -2928,7 +2928,7 @@
           <w:lang w:val="en-US"/>
         </w:rPr>
         <w:drawing>
-          <wp:anchor distT="0" distB="0" distL="114300" distR="114300" simplePos="0" relativeHeight="251658240" behindDoc="0" locked="0" layoutInCell="1" allowOverlap="1" wp14:anchorId="3300BCDD" wp14:editId="4D255FD0">
+          <wp:anchor distT="0" distB="0" distL="114300" distR="114300" simplePos="0" relativeHeight="251657216" behindDoc="0" locked="0" layoutInCell="1" allowOverlap="1" wp14:anchorId="3300BCDD" wp14:editId="608E32F8">
             <wp:simplePos x="0" y="0"/>
             <wp:positionH relativeFrom="column">
               <wp:posOffset>3959860</wp:posOffset>
@@ -3196,7 +3196,7 @@
           <w:lang w:val="en-US"/>
         </w:rPr>
         <w:drawing>
-          <wp:anchor distT="0" distB="0" distL="114300" distR="114300" simplePos="0" relativeHeight="251660288" behindDoc="0" locked="0" layoutInCell="1" allowOverlap="1" wp14:anchorId="19874F31" wp14:editId="0924C66D">
+          <wp:anchor distT="0" distB="0" distL="114300" distR="114300" simplePos="0" relativeHeight="251659264" behindDoc="0" locked="0" layoutInCell="1" allowOverlap="1" wp14:anchorId="19874F31" wp14:editId="01DE55AE">
             <wp:simplePos x="0" y="0"/>
             <wp:positionH relativeFrom="margin">
               <wp:align>right</wp:align>
@@ -3696,313 +3696,315 @@
           <w:szCs w:val="24"/>
           <w:lang w:val="en-US"/>
         </w:rPr>
-        <w:t xml:space="preserve"> з</w:t>
-      </w:r>
+        <w:t xml:space="preserve"> з </w:t>
+      </w:r>
+      <w:proofErr w:type="spellStart"/>
       <w:r>
         <w:rPr>
           <w:sz w:val="24"/>
           <w:szCs w:val="24"/>
           <w:lang w:val="en-US"/>
         </w:rPr>
-        <w:t xml:space="preserve"> </w:t>
-      </w:r>
-      <w:proofErr w:type="spellStart"/>
+        <w:t>координатами</w:t>
+      </w:r>
+      <w:proofErr w:type="spellEnd"/>
       <w:r>
         <w:rPr>
           <w:sz w:val="24"/>
           <w:szCs w:val="24"/>
           <w:lang w:val="en-US"/>
         </w:rPr>
-        <w:t>координатами</w:t>
-      </w:r>
-      <w:proofErr w:type="spellEnd"/>
+        <w:t xml:space="preserve"> (</w:t>
+      </w:r>
+      <w:proofErr w:type="spellStart"/>
+      <w:proofErr w:type="gramStart"/>
       <w:r>
         <w:rPr>
           <w:sz w:val="24"/>
           <w:szCs w:val="24"/>
           <w:lang w:val="en-US"/>
         </w:rPr>
-        <w:t xml:space="preserve"> (</w:t>
-      </w:r>
-      <w:proofErr w:type="spellStart"/>
-      <w:proofErr w:type="gramStart"/>
+        <w:t>х,у</w:t>
+      </w:r>
+      <w:proofErr w:type="spellEnd"/>
+      <w:proofErr w:type="gramEnd"/>
       <w:r>
         <w:rPr>
           <w:sz w:val="24"/>
           <w:szCs w:val="24"/>
           <w:lang w:val="en-US"/>
         </w:rPr>
-        <w:t>х,у</w:t>
-      </w:r>
-      <w:proofErr w:type="spellEnd"/>
-      <w:proofErr w:type="gramEnd"/>
+        <w:t xml:space="preserve">) </w:t>
+      </w:r>
+      <w:proofErr w:type="spellStart"/>
       <w:r>
         <w:rPr>
           <w:sz w:val="24"/>
           <w:szCs w:val="24"/>
           <w:lang w:val="en-US"/>
         </w:rPr>
-        <w:t xml:space="preserve">) </w:t>
-      </w:r>
-      <w:proofErr w:type="spellStart"/>
+        <w:t>кругу</w:t>
+      </w:r>
+      <w:proofErr w:type="spellEnd"/>
       <w:r>
         <w:rPr>
           <w:sz w:val="24"/>
           <w:szCs w:val="24"/>
           <w:lang w:val="en-US"/>
         </w:rPr>
-        <w:t>кругу</w:t>
-      </w:r>
-      <w:proofErr w:type="spellEnd"/>
+        <w:t xml:space="preserve"> з </w:t>
+      </w:r>
+      <w:proofErr w:type="spellStart"/>
       <w:r>
         <w:rPr>
           <w:sz w:val="24"/>
           <w:szCs w:val="24"/>
           <w:lang w:val="en-US"/>
         </w:rPr>
-        <w:t xml:space="preserve"> з </w:t>
-      </w:r>
-      <w:proofErr w:type="spellStart"/>
+        <w:t>заданим</w:t>
+      </w:r>
+      <w:proofErr w:type="spellEnd"/>
       <w:r>
         <w:rPr>
           <w:sz w:val="24"/>
           <w:szCs w:val="24"/>
           <w:lang w:val="en-US"/>
         </w:rPr>
-        <w:t>заданим</w:t>
-      </w:r>
-      <w:proofErr w:type="spellEnd"/>
+        <w:t xml:space="preserve"> </w:t>
+      </w:r>
+      <w:proofErr w:type="spellStart"/>
       <w:r>
         <w:rPr>
           <w:sz w:val="24"/>
           <w:szCs w:val="24"/>
           <w:lang w:val="en-US"/>
         </w:rPr>
-        <w:t xml:space="preserve"> </w:t>
-      </w:r>
-      <w:proofErr w:type="spellStart"/>
+        <w:t>радіусом</w:t>
+      </w:r>
+      <w:proofErr w:type="spellEnd"/>
       <w:r>
         <w:rPr>
           <w:sz w:val="24"/>
           <w:szCs w:val="24"/>
           <w:lang w:val="en-US"/>
         </w:rPr>
-        <w:t>радіусом</w:t>
-      </w:r>
-      <w:proofErr w:type="spellEnd"/>
+        <w:t xml:space="preserve"> R. </w:t>
+      </w:r>
+      <w:proofErr w:type="spellStart"/>
       <w:r>
         <w:rPr>
           <w:sz w:val="24"/>
           <w:szCs w:val="24"/>
           <w:lang w:val="en-US"/>
         </w:rPr>
-        <w:t xml:space="preserve"> R. </w:t>
-      </w:r>
-      <w:proofErr w:type="spellStart"/>
+        <w:t>Написати</w:t>
+      </w:r>
+      <w:proofErr w:type="spellEnd"/>
       <w:r>
         <w:rPr>
           <w:sz w:val="24"/>
           <w:szCs w:val="24"/>
           <w:lang w:val="en-US"/>
         </w:rPr>
-        <w:t>Написати</w:t>
-      </w:r>
-      <w:proofErr w:type="spellEnd"/>
+        <w:t xml:space="preserve"> </w:t>
+      </w:r>
+      <w:proofErr w:type="spellStart"/>
       <w:r>
         <w:rPr>
           <w:sz w:val="24"/>
           <w:szCs w:val="24"/>
           <w:lang w:val="en-US"/>
         </w:rPr>
-        <w:t xml:space="preserve"> </w:t>
-      </w:r>
-      <w:proofErr w:type="spellStart"/>
+        <w:t>функцію</w:t>
+      </w:r>
+      <w:proofErr w:type="spellEnd"/>
       <w:r>
         <w:rPr>
           <w:sz w:val="24"/>
           <w:szCs w:val="24"/>
           <w:lang w:val="en-US"/>
         </w:rPr>
-        <w:t>функцію</w:t>
-      </w:r>
-      <w:proofErr w:type="spellEnd"/>
+        <w:t xml:space="preserve"> belong </w:t>
+      </w:r>
+      <w:proofErr w:type="spellStart"/>
       <w:r>
         <w:rPr>
           <w:sz w:val="24"/>
           <w:szCs w:val="24"/>
           <w:lang w:val="en-US"/>
         </w:rPr>
-        <w:t xml:space="preserve"> belong </w:t>
-      </w:r>
-      <w:proofErr w:type="spellStart"/>
+        <w:t>зі</w:t>
+      </w:r>
+      <w:proofErr w:type="spellEnd"/>
       <w:r>
         <w:rPr>
           <w:sz w:val="24"/>
           <w:szCs w:val="24"/>
           <w:lang w:val="en-US"/>
         </w:rPr>
-        <w:t>зі</w:t>
-      </w:r>
-      <w:proofErr w:type="spellEnd"/>
+        <w:t xml:space="preserve"> </w:t>
+      </w:r>
+      <w:proofErr w:type="spellStart"/>
       <w:r>
         <w:rPr>
           <w:sz w:val="24"/>
           <w:szCs w:val="24"/>
           <w:lang w:val="en-US"/>
         </w:rPr>
-        <w:t xml:space="preserve"> </w:t>
-      </w:r>
-      <w:proofErr w:type="spellStart"/>
+        <w:t>змінною</w:t>
+      </w:r>
+      <w:proofErr w:type="spellEnd"/>
       <w:r>
         <w:rPr>
           <w:sz w:val="24"/>
           <w:szCs w:val="24"/>
           <w:lang w:val="en-US"/>
         </w:rPr>
-        <w:t>змінною</w:t>
-      </w:r>
-      <w:proofErr w:type="spellEnd"/>
+        <w:t xml:space="preserve"> </w:t>
+      </w:r>
+      <w:proofErr w:type="spellStart"/>
       <w:r>
         <w:rPr>
           <w:sz w:val="24"/>
           <w:szCs w:val="24"/>
           <w:lang w:val="en-US"/>
         </w:rPr>
-        <w:t xml:space="preserve"> </w:t>
-      </w:r>
-      <w:proofErr w:type="spellStart"/>
+        <w:t>кількістю</w:t>
+      </w:r>
+      <w:proofErr w:type="spellEnd"/>
       <w:r>
         <w:rPr>
           <w:sz w:val="24"/>
           <w:szCs w:val="24"/>
           <w:lang w:val="en-US"/>
         </w:rPr>
-        <w:t>кількістю</w:t>
-      </w:r>
-      <w:proofErr w:type="spellEnd"/>
+        <w:t xml:space="preserve"> </w:t>
+      </w:r>
+      <w:proofErr w:type="spellStart"/>
       <w:r>
         <w:rPr>
           <w:sz w:val="24"/>
           <w:szCs w:val="24"/>
           <w:lang w:val="en-US"/>
         </w:rPr>
-        <w:t xml:space="preserve"> </w:t>
-      </w:r>
-      <w:proofErr w:type="spellStart"/>
+        <w:t>параметрів</w:t>
+      </w:r>
+      <w:proofErr w:type="spellEnd"/>
       <w:r>
         <w:rPr>
           <w:sz w:val="24"/>
           <w:szCs w:val="24"/>
           <w:lang w:val="en-US"/>
         </w:rPr>
-        <w:t>параметрів</w:t>
-      </w:r>
-      <w:proofErr w:type="spellEnd"/>
+        <w:t xml:space="preserve">, </w:t>
+      </w:r>
+      <w:proofErr w:type="spellStart"/>
       <w:r>
         <w:rPr>
           <w:sz w:val="24"/>
           <w:szCs w:val="24"/>
           <w:lang w:val="en-US"/>
         </w:rPr>
-        <w:t xml:space="preserve">, </w:t>
-      </w:r>
-      <w:proofErr w:type="spellStart"/>
+        <w:t>що</w:t>
+      </w:r>
+      <w:proofErr w:type="spellEnd"/>
       <w:r>
         <w:rPr>
           <w:sz w:val="24"/>
           <w:szCs w:val="24"/>
           <w:lang w:val="en-US"/>
         </w:rPr>
-        <w:t>що</w:t>
-      </w:r>
-      <w:proofErr w:type="spellEnd"/>
+        <w:t xml:space="preserve"> </w:t>
+      </w:r>
+      <w:proofErr w:type="spellStart"/>
       <w:r>
         <w:rPr>
           <w:sz w:val="24"/>
           <w:szCs w:val="24"/>
           <w:lang w:val="en-US"/>
         </w:rPr>
-        <w:t xml:space="preserve"> </w:t>
-      </w:r>
-      <w:proofErr w:type="spellStart"/>
+        <w:t>визначає</w:t>
+      </w:r>
+      <w:proofErr w:type="spellEnd"/>
       <w:r>
         <w:rPr>
           <w:sz w:val="24"/>
           <w:szCs w:val="24"/>
           <w:lang w:val="en-US"/>
         </w:rPr>
-        <w:t>визначає</w:t>
-      </w:r>
-      <w:proofErr w:type="spellEnd"/>
+        <w:t xml:space="preserve"> </w:t>
+      </w:r>
+      <w:proofErr w:type="spellStart"/>
       <w:r>
         <w:rPr>
           <w:sz w:val="24"/>
           <w:szCs w:val="24"/>
           <w:lang w:val="en-US"/>
         </w:rPr>
-        <w:t xml:space="preserve"> </w:t>
-      </w:r>
-      <w:proofErr w:type="spellStart"/>
+        <w:t>скільки</w:t>
+      </w:r>
+      <w:proofErr w:type="spellEnd"/>
       <w:r>
         <w:rPr>
           <w:sz w:val="24"/>
           <w:szCs w:val="24"/>
           <w:lang w:val="en-US"/>
         </w:rPr>
-        <w:t>скільки</w:t>
-      </w:r>
-      <w:proofErr w:type="spellEnd"/>
+        <w:t xml:space="preserve"> </w:t>
+      </w:r>
+      <w:proofErr w:type="spellStart"/>
       <w:r>
         <w:rPr>
           <w:sz w:val="24"/>
           <w:szCs w:val="24"/>
           <w:lang w:val="en-US"/>
         </w:rPr>
-        <w:t xml:space="preserve"> </w:t>
-      </w:r>
-      <w:proofErr w:type="spellStart"/>
+        <w:t>точок</w:t>
+      </w:r>
+      <w:proofErr w:type="spellEnd"/>
       <w:r>
         <w:rPr>
           <w:sz w:val="24"/>
           <w:szCs w:val="24"/>
           <w:lang w:val="en-US"/>
         </w:rPr>
-        <w:t>точок</w:t>
-      </w:r>
-      <w:proofErr w:type="spellEnd"/>
+        <w:t xml:space="preserve"> з </w:t>
+      </w:r>
+      <w:proofErr w:type="spellStart"/>
       <w:r>
         <w:rPr>
           <w:sz w:val="24"/>
           <w:szCs w:val="24"/>
           <w:lang w:val="en-US"/>
         </w:rPr>
-        <w:t xml:space="preserve"> з </w:t>
-      </w:r>
-      <w:proofErr w:type="spellStart"/>
+        <w:t>координатами</w:t>
+      </w:r>
+      <w:proofErr w:type="spellEnd"/>
       <w:r>
         <w:rPr>
           <w:sz w:val="24"/>
           <w:szCs w:val="24"/>
           <w:lang w:val="en-US"/>
         </w:rPr>
-        <w:t>координатами</w:t>
-      </w:r>
-      <w:proofErr w:type="spellEnd"/>
+        <w:t xml:space="preserve"> (</w:t>
+      </w:r>
+      <w:proofErr w:type="spellStart"/>
       <w:r>
         <w:rPr>
           <w:sz w:val="24"/>
           <w:szCs w:val="24"/>
           <w:lang w:val="en-US"/>
         </w:rPr>
-        <w:t xml:space="preserve"> </w:t>
-      </w:r>
+        <w:t>х,у</w:t>
+      </w:r>
+      <w:proofErr w:type="spellEnd"/>
       <w:r>
         <w:rPr>
           <w:sz w:val="24"/>
           <w:szCs w:val="24"/>
           <w:lang w:val="en-US"/>
         </w:rPr>
-        <w:t>(</w:t>
+        <w:t xml:space="preserve">) </w:t>
       </w:r>
       <w:proofErr w:type="spellStart"/>
       <w:r>
@@ -4011,7 +4013,7 @@
           <w:szCs w:val="24"/>
           <w:lang w:val="en-US"/>
         </w:rPr>
-        <w:t>х,у</w:t>
+        <w:t>належать</w:t>
       </w:r>
       <w:proofErr w:type="spellEnd"/>
       <w:r>
@@ -4020,7 +4022,7 @@
           <w:szCs w:val="24"/>
           <w:lang w:val="en-US"/>
         </w:rPr>
-        <w:t xml:space="preserve">) </w:t>
+        <w:t xml:space="preserve"> </w:t>
       </w:r>
       <w:proofErr w:type="spellStart"/>
       <w:r>
@@ -4029,7 +4031,7 @@
           <w:szCs w:val="24"/>
           <w:lang w:val="en-US"/>
         </w:rPr>
-        <w:t>належать</w:t>
+        <w:t>заданому</w:t>
       </w:r>
       <w:proofErr w:type="spellEnd"/>
       <w:r>
@@ -4047,7 +4049,7 @@
           <w:szCs w:val="24"/>
           <w:lang w:val="en-US"/>
         </w:rPr>
-        <w:t>заданому</w:t>
+        <w:t>кругу</w:t>
       </w:r>
       <w:proofErr w:type="spellEnd"/>
       <w:r>
@@ -4056,7 +4058,7 @@
           <w:szCs w:val="24"/>
           <w:lang w:val="en-US"/>
         </w:rPr>
-        <w:t xml:space="preserve"> </w:t>
+        <w:t xml:space="preserve">. </w:t>
       </w:r>
       <w:proofErr w:type="spellStart"/>
       <w:r>
@@ -4065,7 +4067,7 @@
           <w:szCs w:val="24"/>
           <w:lang w:val="en-US"/>
         </w:rPr>
-        <w:t>кругу</w:t>
+        <w:t>Написати</w:t>
       </w:r>
       <w:proofErr w:type="spellEnd"/>
       <w:r>
@@ -4074,7 +4076,7 @@
           <w:szCs w:val="24"/>
           <w:lang w:val="en-US"/>
         </w:rPr>
-        <w:t xml:space="preserve">. </w:t>
+        <w:t xml:space="preserve"> </w:t>
       </w:r>
       <w:proofErr w:type="spellStart"/>
       <w:r>
@@ -4083,7 +4085,7 @@
           <w:szCs w:val="24"/>
           <w:lang w:val="en-US"/>
         </w:rPr>
-        <w:t>Написати</w:t>
+        <w:t>викликаючу</w:t>
       </w:r>
       <w:proofErr w:type="spellEnd"/>
       <w:r>
@@ -4101,7 +4103,7 @@
           <w:szCs w:val="24"/>
           <w:lang w:val="en-US"/>
         </w:rPr>
-        <w:t>викликаючу</w:t>
+        <w:t>функцію</w:t>
       </w:r>
       <w:proofErr w:type="spellEnd"/>
       <w:r>
@@ -4110,7 +4112,7 @@
           <w:szCs w:val="24"/>
           <w:lang w:val="en-US"/>
         </w:rPr>
-        <w:t xml:space="preserve"> </w:t>
+        <w:t xml:space="preserve"> main, </w:t>
       </w:r>
       <w:proofErr w:type="spellStart"/>
       <w:r>
@@ -4119,7 +4121,7 @@
           <w:szCs w:val="24"/>
           <w:lang w:val="en-US"/>
         </w:rPr>
-        <w:t>функцію</w:t>
+        <w:t>що</w:t>
       </w:r>
       <w:proofErr w:type="spellEnd"/>
       <w:r>
@@ -4128,7 +4130,7 @@
           <w:szCs w:val="24"/>
           <w:lang w:val="en-US"/>
         </w:rPr>
-        <w:t xml:space="preserve"> main, </w:t>
+        <w:t xml:space="preserve"> </w:t>
       </w:r>
       <w:proofErr w:type="spellStart"/>
       <w:r>
@@ -4137,7 +4139,7 @@
           <w:szCs w:val="24"/>
           <w:lang w:val="en-US"/>
         </w:rPr>
-        <w:t>що</w:t>
+        <w:t>звертається</w:t>
       </w:r>
       <w:proofErr w:type="spellEnd"/>
       <w:r>
@@ -4155,7 +4157,7 @@
           <w:szCs w:val="24"/>
           <w:lang w:val="en-US"/>
         </w:rPr>
-        <w:t>звертається</w:t>
+        <w:t>до</w:t>
       </w:r>
       <w:proofErr w:type="spellEnd"/>
       <w:r>
@@ -4173,7 +4175,7 @@
           <w:szCs w:val="24"/>
           <w:lang w:val="en-US"/>
         </w:rPr>
-        <w:t>до</w:t>
+        <w:t>функції</w:t>
       </w:r>
       <w:proofErr w:type="spellEnd"/>
       <w:r>
@@ -4182,7 +4184,7 @@
           <w:szCs w:val="24"/>
           <w:lang w:val="en-US"/>
         </w:rPr>
-        <w:t xml:space="preserve"> </w:t>
+        <w:t xml:space="preserve"> belong </w:t>
       </w:r>
       <w:proofErr w:type="spellStart"/>
       <w:r>
@@ -4191,7 +4193,7 @@
           <w:szCs w:val="24"/>
           <w:lang w:val="en-US"/>
         </w:rPr>
-        <w:t>функції</w:t>
+        <w:t>не</w:t>
       </w:r>
       <w:proofErr w:type="spellEnd"/>
       <w:r>
@@ -4200,7 +4202,7 @@
           <w:szCs w:val="24"/>
           <w:lang w:val="en-US"/>
         </w:rPr>
-        <w:t xml:space="preserve"> belong </w:t>
+        <w:t xml:space="preserve"> </w:t>
       </w:r>
       <w:proofErr w:type="spellStart"/>
       <w:r>
@@ -4209,7 +4211,7 @@
           <w:szCs w:val="24"/>
           <w:lang w:val="en-US"/>
         </w:rPr>
-        <w:t>не</w:t>
+        <w:t>менше</w:t>
       </w:r>
       <w:proofErr w:type="spellEnd"/>
       <w:r>
@@ -4227,7 +4229,7 @@
           <w:szCs w:val="24"/>
           <w:lang w:val="en-US"/>
         </w:rPr>
-        <w:t>менше</w:t>
+        <w:t>трьох</w:t>
       </w:r>
       <w:proofErr w:type="spellEnd"/>
       <w:r>
@@ -4245,7 +4247,7 @@
           <w:szCs w:val="24"/>
           <w:lang w:val="en-US"/>
         </w:rPr>
-        <w:t>трьох</w:t>
+        <w:t>разів</w:t>
       </w:r>
       <w:proofErr w:type="spellEnd"/>
       <w:r>
@@ -4254,7 +4256,7 @@
           <w:szCs w:val="24"/>
           <w:lang w:val="en-US"/>
         </w:rPr>
-        <w:t xml:space="preserve"> </w:t>
+        <w:t xml:space="preserve"> з </w:t>
       </w:r>
       <w:proofErr w:type="spellStart"/>
       <w:r>
@@ -4263,7 +4265,7 @@
           <w:szCs w:val="24"/>
           <w:lang w:val="en-US"/>
         </w:rPr>
-        <w:t>разів</w:t>
+        <w:t>кількістю</w:t>
       </w:r>
       <w:proofErr w:type="spellEnd"/>
       <w:r>
@@ -4272,16 +4274,17 @@
           <w:szCs w:val="24"/>
           <w:lang w:val="en-US"/>
         </w:rPr>
-        <w:t xml:space="preserve"> з </w:t>
-      </w:r>
-      <w:proofErr w:type="spellStart"/>
+        <w:t xml:space="preserve"> </w:t>
+      </w:r>
+      <w:proofErr w:type="spellStart"/>
+      <w:proofErr w:type="gramStart"/>
       <w:r>
         <w:rPr>
           <w:sz w:val="24"/>
           <w:szCs w:val="24"/>
           <w:lang w:val="en-US"/>
         </w:rPr>
-        <w:t>кількістю</w:t>
+        <w:t>параметрів</w:t>
       </w:r>
       <w:proofErr w:type="spellEnd"/>
       <w:r>
@@ -4292,50 +4295,168 @@
         </w:rPr>
         <w:t xml:space="preserve"> </w:t>
       </w:r>
-      <w:proofErr w:type="spellStart"/>
-      <w:proofErr w:type="gramStart"/>
       <w:r>
         <w:rPr>
           <w:sz w:val="24"/>
           <w:szCs w:val="24"/>
           <w:lang w:val="en-US"/>
         </w:rPr>
-        <w:t>параметрів</w:t>
-      </w:r>
-      <w:proofErr w:type="spellEnd"/>
+        <w:t xml:space="preserve"> </w:t>
+      </w:r>
       <w:r>
         <w:rPr>
           <w:sz w:val="24"/>
           <w:szCs w:val="24"/>
           <w:lang w:val="en-US"/>
         </w:rPr>
-        <w:t xml:space="preserve"> </w:t>
-      </w:r>
+        <w:t>3</w:t>
+      </w:r>
+      <w:proofErr w:type="gramEnd"/>
       <w:r>
         <w:rPr>
           <w:sz w:val="24"/>
           <w:szCs w:val="24"/>
           <w:lang w:val="en-US"/>
         </w:rPr>
-        <w:t xml:space="preserve"> </w:t>
-      </w:r>
-      <w:r>
+        <w:t>, 9, 11.</w:t>
+      </w:r>
+    </w:p>
+    <w:p>
+      <w:pPr>
+        <w:rPr>
+          <w:b/>
+          <w:bCs/>
+          <w:sz w:val="28"/>
+          <w:szCs w:val="28"/>
+          <w:lang w:val="en-US"/>
+        </w:rPr>
+      </w:pPr>
+      <w:r>
+        <w:rPr>
+          <w:b/>
+          <w:bCs/>
+          <w:sz w:val="28"/>
+          <w:szCs w:val="28"/>
+        </w:rPr>
+        <w:lastRenderedPageBreak/>
+        <w:t>Завдання №</w:t>
+      </w:r>
+      <w:r>
+        <w:rPr>
+          <w:b/>
+          <w:bCs/>
+          <w:sz w:val="28"/>
+          <w:szCs w:val="28"/>
+          <w:lang w:val="en-US"/>
+        </w:rPr>
+        <w:t xml:space="preserve">4 </w:t>
+      </w:r>
+      <w:r>
+        <w:rPr>
+          <w:b/>
+          <w:bCs/>
+          <w:sz w:val="28"/>
+          <w:szCs w:val="28"/>
+        </w:rPr>
+        <w:t xml:space="preserve">VNS </w:t>
+      </w:r>
+      <w:proofErr w:type="spellStart"/>
+      <w:r>
+        <w:rPr>
+          <w:b/>
+          <w:bCs/>
+          <w:sz w:val="28"/>
+          <w:szCs w:val="28"/>
+        </w:rPr>
+        <w:t>Lab</w:t>
+      </w:r>
+      <w:proofErr w:type="spellEnd"/>
+      <w:r>
+        <w:rPr>
+          <w:b/>
+          <w:bCs/>
+          <w:sz w:val="28"/>
+          <w:szCs w:val="28"/>
+          <w:lang w:val="en-US"/>
+        </w:rPr>
+        <w:t>7</w:t>
+      </w:r>
+      <w:r>
+        <w:rPr>
+          <w:b/>
+          <w:bCs/>
+          <w:sz w:val="28"/>
+          <w:szCs w:val="28"/>
+        </w:rPr>
+        <w:t xml:space="preserve"> </w:t>
+      </w:r>
+      <w:r>
+        <w:rPr>
+          <w:b/>
+          <w:bCs/>
+          <w:sz w:val="28"/>
+          <w:szCs w:val="28"/>
+        </w:rPr>
+        <w:t>–</w:t>
+      </w:r>
+      <w:r>
+        <w:rPr>
+          <w:b/>
+          <w:bCs/>
+          <w:sz w:val="28"/>
+          <w:szCs w:val="28"/>
+        </w:rPr>
+        <w:t xml:space="preserve"> </w:t>
+      </w:r>
+      <w:proofErr w:type="spellStart"/>
+      <w:r>
+        <w:rPr>
+          <w:b/>
+          <w:bCs/>
+          <w:sz w:val="28"/>
+          <w:szCs w:val="28"/>
+        </w:rPr>
+        <w:t>Task</w:t>
+      </w:r>
+      <w:proofErr w:type="spellEnd"/>
+      <w:r>
+        <w:rPr>
+          <w:b/>
+          <w:bCs/>
+          <w:sz w:val="28"/>
+          <w:szCs w:val="28"/>
+          <w:lang w:val="en-US"/>
+        </w:rPr>
+        <w:t>2</w:t>
+      </w:r>
+      <w:r>
+        <w:rPr>
+          <w:b/>
+          <w:bCs/>
+          <w:sz w:val="28"/>
+          <w:szCs w:val="28"/>
+        </w:rPr>
+        <w:t>-19</w:t>
+      </w:r>
+    </w:p>
+    <w:p>
+      <w:pPr>
         <w:rPr>
           <w:sz w:val="24"/>
           <w:szCs w:val="24"/>
           <w:lang w:val="en-US"/>
         </w:rPr>
-        <w:t>3</w:t>
-      </w:r>
-      <w:proofErr w:type="gramEnd"/>
+      </w:pPr>
+      <w:proofErr w:type="spellStart"/>
       <w:r>
         <w:rPr>
           <w:sz w:val="24"/>
           <w:szCs w:val="24"/>
           <w:lang w:val="en-US"/>
         </w:rPr>
-        <w:t>,</w:t>
-      </w:r>
+        <w:t>Написати</w:t>
+      </w:r>
+      <w:proofErr w:type="spellEnd"/>
       <w:r>
         <w:rPr>
           <w:sz w:val="24"/>
@@ -4344,14 +4465,419 @@
         </w:rPr>
         <w:t xml:space="preserve"> </w:t>
       </w:r>
+      <w:proofErr w:type="spellStart"/>
       <w:r>
         <w:rPr>
           <w:sz w:val="24"/>
           <w:szCs w:val="24"/>
           <w:lang w:val="en-US"/>
         </w:rPr>
-        <w:t>9, 11.</w:t>
-      </w:r>
+        <w:t>перевантажені</w:t>
+      </w:r>
+      <w:proofErr w:type="spellEnd"/>
+      <w:r>
+        <w:rPr>
+          <w:sz w:val="24"/>
+          <w:szCs w:val="24"/>
+          <w:lang w:val="en-US"/>
+        </w:rPr>
+        <w:t xml:space="preserve"> </w:t>
+      </w:r>
+      <w:proofErr w:type="spellStart"/>
+      <w:r>
+        <w:rPr>
+          <w:sz w:val="24"/>
+          <w:szCs w:val="24"/>
+          <w:lang w:val="en-US"/>
+        </w:rPr>
+        <w:t>функції</w:t>
+      </w:r>
+      <w:proofErr w:type="spellEnd"/>
+      <w:r>
+        <w:rPr>
+          <w:sz w:val="24"/>
+          <w:szCs w:val="24"/>
+          <w:lang w:val="en-US"/>
+        </w:rPr>
+        <w:t xml:space="preserve"> й </w:t>
+      </w:r>
+      <w:proofErr w:type="spellStart"/>
+      <w:r>
+        <w:rPr>
+          <w:sz w:val="24"/>
+          <w:szCs w:val="24"/>
+          <w:lang w:val="en-US"/>
+        </w:rPr>
+        <w:t>основну</w:t>
+      </w:r>
+      <w:proofErr w:type="spellEnd"/>
+      <w:r>
+        <w:rPr>
+          <w:sz w:val="24"/>
+          <w:szCs w:val="24"/>
+          <w:lang w:val="en-US"/>
+        </w:rPr>
+        <w:t xml:space="preserve"> </w:t>
+      </w:r>
+      <w:proofErr w:type="spellStart"/>
+      <w:r>
+        <w:rPr>
+          <w:sz w:val="24"/>
+          <w:szCs w:val="24"/>
+          <w:lang w:val="en-US"/>
+        </w:rPr>
+        <w:t>програму</w:t>
+      </w:r>
+      <w:proofErr w:type="spellEnd"/>
+      <w:r>
+        <w:rPr>
+          <w:sz w:val="24"/>
+          <w:szCs w:val="24"/>
+          <w:lang w:val="en-US"/>
+        </w:rPr>
+        <w:t xml:space="preserve">, </w:t>
+      </w:r>
+      <w:proofErr w:type="spellStart"/>
+      <w:r>
+        <w:rPr>
+          <w:sz w:val="24"/>
+          <w:szCs w:val="24"/>
+          <w:lang w:val="en-US"/>
+        </w:rPr>
+        <w:t>що</w:t>
+      </w:r>
+      <w:proofErr w:type="spellEnd"/>
+      <w:r>
+        <w:rPr>
+          <w:sz w:val="24"/>
+          <w:szCs w:val="24"/>
+          <w:lang w:val="en-US"/>
+        </w:rPr>
+        <w:t xml:space="preserve"> </w:t>
+      </w:r>
+      <w:proofErr w:type="spellStart"/>
+      <w:r>
+        <w:rPr>
+          <w:sz w:val="24"/>
+          <w:szCs w:val="24"/>
+          <w:lang w:val="en-US"/>
+        </w:rPr>
+        <w:t>їх</w:t>
+      </w:r>
+      <w:proofErr w:type="spellEnd"/>
+      <w:r>
+        <w:rPr>
+          <w:sz w:val="24"/>
+          <w:szCs w:val="24"/>
+          <w:lang w:val="en-US"/>
+        </w:rPr>
+        <w:t xml:space="preserve"> </w:t>
+      </w:r>
+      <w:proofErr w:type="spellStart"/>
+      <w:r>
+        <w:rPr>
+          <w:sz w:val="24"/>
+          <w:szCs w:val="24"/>
+          <w:lang w:val="en-US"/>
+        </w:rPr>
+        <w:t>викликає</w:t>
+      </w:r>
+      <w:proofErr w:type="spellEnd"/>
+      <w:r>
+        <w:rPr>
+          <w:sz w:val="24"/>
+          <w:szCs w:val="24"/>
+          <w:lang w:val="en-US"/>
+        </w:rPr>
+        <w:t>.</w:t>
+      </w:r>
+      <w:r>
+        <w:rPr>
+          <w:sz w:val="24"/>
+          <w:szCs w:val="24"/>
+          <w:lang w:val="en-US"/>
+        </w:rPr>
+        <w:t xml:space="preserve"> </w:t>
+      </w:r>
+    </w:p>
+    <w:p>
+      <w:pPr>
+        <w:rPr>
+          <w:sz w:val="24"/>
+          <w:szCs w:val="24"/>
+          <w:lang w:val="en-US"/>
+        </w:rPr>
+      </w:pPr>
+      <w:r>
+        <w:rPr>
+          <w:sz w:val="24"/>
+          <w:szCs w:val="24"/>
+          <w:lang w:val="en-US"/>
+        </w:rPr>
+        <w:t xml:space="preserve">а) </w:t>
+      </w:r>
+      <w:proofErr w:type="spellStart"/>
+      <w:r>
+        <w:rPr>
+          <w:sz w:val="24"/>
+          <w:szCs w:val="24"/>
+          <w:lang w:val="en-US"/>
+        </w:rPr>
+        <w:t>для</w:t>
+      </w:r>
+      <w:proofErr w:type="spellEnd"/>
+      <w:r>
+        <w:rPr>
+          <w:sz w:val="24"/>
+          <w:szCs w:val="24"/>
+          <w:lang w:val="en-US"/>
+        </w:rPr>
+        <w:t xml:space="preserve"> </w:t>
+      </w:r>
+      <w:proofErr w:type="spellStart"/>
+      <w:r>
+        <w:rPr>
+          <w:sz w:val="24"/>
+          <w:szCs w:val="24"/>
+          <w:lang w:val="en-US"/>
+        </w:rPr>
+        <w:t>масиву</w:t>
+      </w:r>
+      <w:proofErr w:type="spellEnd"/>
+      <w:r>
+        <w:rPr>
+          <w:sz w:val="24"/>
+          <w:szCs w:val="24"/>
+          <w:lang w:val="en-US"/>
+        </w:rPr>
+        <w:t xml:space="preserve"> </w:t>
+      </w:r>
+      <w:proofErr w:type="spellStart"/>
+      <w:r>
+        <w:rPr>
+          <w:sz w:val="24"/>
+          <w:szCs w:val="24"/>
+          <w:lang w:val="en-US"/>
+        </w:rPr>
+        <w:t>цілих</w:t>
+      </w:r>
+      <w:proofErr w:type="spellEnd"/>
+      <w:r>
+        <w:rPr>
+          <w:sz w:val="24"/>
+          <w:szCs w:val="24"/>
+          <w:lang w:val="en-US"/>
+        </w:rPr>
+        <w:t xml:space="preserve"> </w:t>
+      </w:r>
+      <w:proofErr w:type="spellStart"/>
+      <w:r>
+        <w:rPr>
+          <w:sz w:val="24"/>
+          <w:szCs w:val="24"/>
+          <w:lang w:val="en-US"/>
+        </w:rPr>
+        <w:t>чисел</w:t>
+      </w:r>
+      <w:proofErr w:type="spellEnd"/>
+      <w:r>
+        <w:rPr>
+          <w:sz w:val="24"/>
+          <w:szCs w:val="24"/>
+          <w:lang w:val="en-US"/>
+        </w:rPr>
+        <w:t xml:space="preserve"> </w:t>
+      </w:r>
+      <w:proofErr w:type="spellStart"/>
+      <w:r>
+        <w:rPr>
+          <w:sz w:val="24"/>
+          <w:szCs w:val="24"/>
+          <w:lang w:val="en-US"/>
+        </w:rPr>
+        <w:t>знаходить</w:t>
+      </w:r>
+      <w:proofErr w:type="spellEnd"/>
+      <w:r>
+        <w:rPr>
+          <w:sz w:val="24"/>
+          <w:szCs w:val="24"/>
+          <w:lang w:val="en-US"/>
+        </w:rPr>
+        <w:t xml:space="preserve"> </w:t>
+      </w:r>
+      <w:proofErr w:type="spellStart"/>
+      <w:r>
+        <w:rPr>
+          <w:sz w:val="24"/>
+          <w:szCs w:val="24"/>
+          <w:lang w:val="en-US"/>
+        </w:rPr>
+        <w:t>мінімальний</w:t>
+      </w:r>
+      <w:proofErr w:type="spellEnd"/>
+      <w:r>
+        <w:rPr>
+          <w:sz w:val="24"/>
+          <w:szCs w:val="24"/>
+          <w:lang w:val="en-US"/>
+        </w:rPr>
+        <w:t xml:space="preserve"> </w:t>
+      </w:r>
+      <w:proofErr w:type="spellStart"/>
+      <w:r>
+        <w:rPr>
+          <w:sz w:val="24"/>
+          <w:szCs w:val="24"/>
+          <w:lang w:val="en-US"/>
+        </w:rPr>
+        <w:t>елемент</w:t>
+      </w:r>
+      <w:proofErr w:type="spellEnd"/>
+      <w:r>
+        <w:rPr>
+          <w:sz w:val="24"/>
+          <w:szCs w:val="24"/>
+          <w:lang w:val="en-US"/>
+        </w:rPr>
+        <w:t>;</w:t>
+      </w:r>
+    </w:p>
+    <w:p>
+      <w:pPr>
+        <w:rPr>
+          <w:sz w:val="24"/>
+          <w:szCs w:val="24"/>
+          <w:lang w:val="en-US"/>
+        </w:rPr>
+      </w:pPr>
+      <w:r>
+        <w:rPr>
+          <w:sz w:val="24"/>
+          <w:szCs w:val="24"/>
+          <w:lang w:val="en-US"/>
+        </w:rPr>
+        <w:t xml:space="preserve">б) </w:t>
+      </w:r>
+      <w:proofErr w:type="spellStart"/>
+      <w:r>
+        <w:rPr>
+          <w:sz w:val="24"/>
+          <w:szCs w:val="24"/>
+          <w:lang w:val="en-US"/>
+        </w:rPr>
+        <w:t>для</w:t>
+      </w:r>
+      <w:proofErr w:type="spellEnd"/>
+      <w:r>
+        <w:rPr>
+          <w:sz w:val="24"/>
+          <w:szCs w:val="24"/>
+          <w:lang w:val="en-US"/>
+        </w:rPr>
+        <w:t xml:space="preserve"> </w:t>
+      </w:r>
+      <w:proofErr w:type="spellStart"/>
+      <w:r>
+        <w:rPr>
+          <w:sz w:val="24"/>
+          <w:szCs w:val="24"/>
+          <w:lang w:val="en-US"/>
+        </w:rPr>
+        <w:t>рядка</w:t>
+      </w:r>
+      <w:proofErr w:type="spellEnd"/>
+      <w:r>
+        <w:rPr>
+          <w:sz w:val="24"/>
+          <w:szCs w:val="24"/>
+          <w:lang w:val="en-US"/>
+        </w:rPr>
+        <w:t xml:space="preserve"> </w:t>
+      </w:r>
+      <w:proofErr w:type="spellStart"/>
+      <w:r>
+        <w:rPr>
+          <w:sz w:val="24"/>
+          <w:szCs w:val="24"/>
+          <w:lang w:val="en-US"/>
+        </w:rPr>
+        <w:t>знаходить</w:t>
+      </w:r>
+      <w:proofErr w:type="spellEnd"/>
+      <w:r>
+        <w:rPr>
+          <w:sz w:val="24"/>
+          <w:szCs w:val="24"/>
+          <w:lang w:val="en-US"/>
+        </w:rPr>
+        <w:t xml:space="preserve"> </w:t>
+      </w:r>
+      <w:proofErr w:type="spellStart"/>
+      <w:r>
+        <w:rPr>
+          <w:sz w:val="24"/>
+          <w:szCs w:val="24"/>
+          <w:lang w:val="en-US"/>
+        </w:rPr>
+        <w:t>довжину</w:t>
+      </w:r>
+      <w:proofErr w:type="spellEnd"/>
+      <w:r>
+        <w:rPr>
+          <w:sz w:val="24"/>
+          <w:szCs w:val="24"/>
+          <w:lang w:val="en-US"/>
+        </w:rPr>
+        <w:t xml:space="preserve"> </w:t>
+      </w:r>
+      <w:proofErr w:type="spellStart"/>
+      <w:r>
+        <w:rPr>
+          <w:sz w:val="24"/>
+          <w:szCs w:val="24"/>
+          <w:lang w:val="en-US"/>
+        </w:rPr>
+        <w:t>найкоротшого</w:t>
+      </w:r>
+      <w:proofErr w:type="spellEnd"/>
+      <w:r>
+        <w:rPr>
+          <w:sz w:val="24"/>
+          <w:szCs w:val="24"/>
+          <w:lang w:val="en-US"/>
+        </w:rPr>
+        <w:t xml:space="preserve"> </w:t>
+      </w:r>
+      <w:proofErr w:type="spellStart"/>
+      <w:proofErr w:type="gramStart"/>
+      <w:r>
+        <w:rPr>
+          <w:sz w:val="24"/>
+          <w:szCs w:val="24"/>
+          <w:lang w:val="en-US"/>
+        </w:rPr>
+        <w:t>слова</w:t>
+      </w:r>
+      <w:proofErr w:type="spellEnd"/>
+      <w:r>
+        <w:rPr>
+          <w:sz w:val="24"/>
+          <w:szCs w:val="24"/>
+          <w:lang w:val="en-US"/>
+        </w:rPr>
+        <w:t xml:space="preserve"> .</w:t>
+      </w:r>
+      <w:proofErr w:type="gramEnd"/>
+    </w:p>
+    <w:p>
+      <w:pPr>
+        <w:rPr>
+          <w:sz w:val="24"/>
+          <w:szCs w:val="24"/>
+          <w:lang w:val="en-US"/>
+        </w:rPr>
+      </w:pPr>
     </w:p>
     <w:p>
       <w:pPr>
@@ -4370,7 +4896,6 @@
           <w:sz w:val="28"/>
           <w:szCs w:val="28"/>
         </w:rPr>
-        <w:lastRenderedPageBreak/>
         <w:t>Завдання №</w:t>
       </w:r>
       <w:r>
@@ -4381,584 +4906,7 @@
           <w:szCs w:val="28"/>
           <w:lang w:val="en-US"/>
         </w:rPr>
-        <w:t xml:space="preserve">4 </w:t>
-      </w:r>
-      <w:r>
-        <w:rPr>
-          <w:b/>
-          <w:bCs/>
-          <w:sz w:val="28"/>
-          <w:szCs w:val="28"/>
-        </w:rPr>
-        <w:t xml:space="preserve">VNS </w:t>
-      </w:r>
-      <w:proofErr w:type="spellStart"/>
-      <w:r>
-        <w:rPr>
-          <w:b/>
-          <w:bCs/>
-          <w:sz w:val="28"/>
-          <w:szCs w:val="28"/>
-        </w:rPr>
-        <w:t>Lab</w:t>
-      </w:r>
-      <w:proofErr w:type="spellEnd"/>
-      <w:r>
-        <w:rPr>
-          <w:b/>
-          <w:bCs/>
-          <w:sz w:val="28"/>
-          <w:szCs w:val="28"/>
-          <w:lang w:val="en-US"/>
-        </w:rPr>
-        <w:t>7</w:t>
-      </w:r>
-      <w:r>
-        <w:rPr>
-          <w:b/>
-          <w:bCs/>
-          <w:sz w:val="28"/>
-          <w:szCs w:val="28"/>
-        </w:rPr>
-        <w:t xml:space="preserve"> </w:t>
-      </w:r>
-      <w:r>
-        <w:rPr>
-          <w:b/>
-          <w:bCs/>
-          <w:sz w:val="28"/>
-          <w:szCs w:val="28"/>
-        </w:rPr>
-        <w:t>–</w:t>
-      </w:r>
-      <w:r>
-        <w:rPr>
-          <w:b/>
-          <w:bCs/>
-          <w:sz w:val="28"/>
-          <w:szCs w:val="28"/>
-        </w:rPr>
-        <w:t xml:space="preserve"> </w:t>
-      </w:r>
-      <w:proofErr w:type="spellStart"/>
-      <w:r>
-        <w:rPr>
-          <w:b/>
-          <w:bCs/>
-          <w:sz w:val="28"/>
-          <w:szCs w:val="28"/>
-        </w:rPr>
-        <w:t>Task</w:t>
-      </w:r>
-      <w:proofErr w:type="spellEnd"/>
-      <w:r>
-        <w:rPr>
-          <w:b/>
-          <w:bCs/>
-          <w:sz w:val="28"/>
-          <w:szCs w:val="28"/>
-          <w:lang w:val="en-US"/>
-        </w:rPr>
-        <w:t>2</w:t>
-      </w:r>
-      <w:r>
-        <w:rPr>
-          <w:b/>
-          <w:bCs/>
-          <w:sz w:val="28"/>
-          <w:szCs w:val="28"/>
-        </w:rPr>
-        <w:t>-19</w:t>
-      </w:r>
-    </w:p>
-    <w:p>
-      <w:pPr>
-        <w:rPr>
-          <w:sz w:val="24"/>
-          <w:szCs w:val="24"/>
-          <w:lang w:val="en-US"/>
-        </w:rPr>
-      </w:pPr>
-      <w:proofErr w:type="spellStart"/>
-      <w:r>
-        <w:rPr>
-          <w:sz w:val="24"/>
-          <w:szCs w:val="24"/>
-          <w:lang w:val="en-US"/>
-        </w:rPr>
-        <w:t>Написати</w:t>
-      </w:r>
-      <w:proofErr w:type="spellEnd"/>
-      <w:r>
-        <w:rPr>
-          <w:sz w:val="24"/>
-          <w:szCs w:val="24"/>
-          <w:lang w:val="en-US"/>
-        </w:rPr>
-        <w:t xml:space="preserve"> </w:t>
-      </w:r>
-      <w:proofErr w:type="spellStart"/>
-      <w:r>
-        <w:rPr>
-          <w:sz w:val="24"/>
-          <w:szCs w:val="24"/>
-          <w:lang w:val="en-US"/>
-        </w:rPr>
-        <w:t>перевантажені</w:t>
-      </w:r>
-      <w:proofErr w:type="spellEnd"/>
-      <w:r>
-        <w:rPr>
-          <w:sz w:val="24"/>
-          <w:szCs w:val="24"/>
-          <w:lang w:val="en-US"/>
-        </w:rPr>
-        <w:t xml:space="preserve"> </w:t>
-      </w:r>
-      <w:proofErr w:type="spellStart"/>
-      <w:r>
-        <w:rPr>
-          <w:sz w:val="24"/>
-          <w:szCs w:val="24"/>
-          <w:lang w:val="en-US"/>
-        </w:rPr>
-        <w:t>функції</w:t>
-      </w:r>
-      <w:proofErr w:type="spellEnd"/>
-      <w:r>
-        <w:rPr>
-          <w:sz w:val="24"/>
-          <w:szCs w:val="24"/>
-          <w:lang w:val="en-US"/>
-        </w:rPr>
-        <w:t xml:space="preserve"> й </w:t>
-      </w:r>
-      <w:proofErr w:type="spellStart"/>
-      <w:r>
-        <w:rPr>
-          <w:sz w:val="24"/>
-          <w:szCs w:val="24"/>
-          <w:lang w:val="en-US"/>
-        </w:rPr>
-        <w:t>основну</w:t>
-      </w:r>
-      <w:proofErr w:type="spellEnd"/>
-      <w:r>
-        <w:rPr>
-          <w:sz w:val="24"/>
-          <w:szCs w:val="24"/>
-          <w:lang w:val="en-US"/>
-        </w:rPr>
-        <w:t xml:space="preserve"> </w:t>
-      </w:r>
-      <w:proofErr w:type="spellStart"/>
-      <w:r>
-        <w:rPr>
-          <w:sz w:val="24"/>
-          <w:szCs w:val="24"/>
-          <w:lang w:val="en-US"/>
-        </w:rPr>
-        <w:t>програму</w:t>
-      </w:r>
-      <w:proofErr w:type="spellEnd"/>
-      <w:r>
-        <w:rPr>
-          <w:sz w:val="24"/>
-          <w:szCs w:val="24"/>
-          <w:lang w:val="en-US"/>
-        </w:rPr>
-        <w:t xml:space="preserve">, </w:t>
-      </w:r>
-      <w:proofErr w:type="spellStart"/>
-      <w:r>
-        <w:rPr>
-          <w:sz w:val="24"/>
-          <w:szCs w:val="24"/>
-          <w:lang w:val="en-US"/>
-        </w:rPr>
-        <w:t>що</w:t>
-      </w:r>
-      <w:proofErr w:type="spellEnd"/>
-      <w:r>
-        <w:rPr>
-          <w:sz w:val="24"/>
-          <w:szCs w:val="24"/>
-          <w:lang w:val="en-US"/>
-        </w:rPr>
-        <w:t xml:space="preserve"> </w:t>
-      </w:r>
-      <w:proofErr w:type="spellStart"/>
-      <w:r>
-        <w:rPr>
-          <w:sz w:val="24"/>
-          <w:szCs w:val="24"/>
-          <w:lang w:val="en-US"/>
-        </w:rPr>
-        <w:t>їх</w:t>
-      </w:r>
-      <w:proofErr w:type="spellEnd"/>
-      <w:r>
-        <w:rPr>
-          <w:sz w:val="24"/>
-          <w:szCs w:val="24"/>
-          <w:lang w:val="en-US"/>
-        </w:rPr>
-        <w:t xml:space="preserve"> </w:t>
-      </w:r>
-      <w:proofErr w:type="spellStart"/>
-      <w:r>
-        <w:rPr>
-          <w:sz w:val="24"/>
-          <w:szCs w:val="24"/>
-          <w:lang w:val="en-US"/>
-        </w:rPr>
-        <w:t>викликає</w:t>
-      </w:r>
-      <w:proofErr w:type="spellEnd"/>
-      <w:r>
-        <w:rPr>
-          <w:sz w:val="24"/>
-          <w:szCs w:val="24"/>
-          <w:lang w:val="en-US"/>
-        </w:rPr>
-        <w:t>.</w:t>
-      </w:r>
-      <w:r>
-        <w:rPr>
-          <w:sz w:val="24"/>
-          <w:szCs w:val="24"/>
-          <w:lang w:val="en-US"/>
-        </w:rPr>
-        <w:t xml:space="preserve"> </w:t>
-      </w:r>
-    </w:p>
-    <w:p>
-      <w:pPr>
-        <w:rPr>
-          <w:sz w:val="24"/>
-          <w:szCs w:val="24"/>
-          <w:lang w:val="en-US"/>
-        </w:rPr>
-      </w:pPr>
-      <w:r>
-        <w:rPr>
-          <w:sz w:val="24"/>
-          <w:szCs w:val="24"/>
-          <w:lang w:val="en-US"/>
-        </w:rPr>
-        <w:t xml:space="preserve">а) </w:t>
-      </w:r>
-      <w:proofErr w:type="spellStart"/>
-      <w:r>
-        <w:rPr>
-          <w:sz w:val="24"/>
-          <w:szCs w:val="24"/>
-          <w:lang w:val="en-US"/>
-        </w:rPr>
-        <w:t>для</w:t>
-      </w:r>
-      <w:proofErr w:type="spellEnd"/>
-      <w:r>
-        <w:rPr>
-          <w:sz w:val="24"/>
-          <w:szCs w:val="24"/>
-          <w:lang w:val="en-US"/>
-        </w:rPr>
-        <w:t xml:space="preserve"> </w:t>
-      </w:r>
-      <w:proofErr w:type="spellStart"/>
-      <w:r>
-        <w:rPr>
-          <w:sz w:val="24"/>
-          <w:szCs w:val="24"/>
-          <w:lang w:val="en-US"/>
-        </w:rPr>
-        <w:t>масиву</w:t>
-      </w:r>
-      <w:proofErr w:type="spellEnd"/>
-      <w:r>
-        <w:rPr>
-          <w:sz w:val="24"/>
-          <w:szCs w:val="24"/>
-          <w:lang w:val="en-US"/>
-        </w:rPr>
-        <w:t xml:space="preserve"> </w:t>
-      </w:r>
-      <w:proofErr w:type="spellStart"/>
-      <w:r>
-        <w:rPr>
-          <w:sz w:val="24"/>
-          <w:szCs w:val="24"/>
-          <w:lang w:val="en-US"/>
-        </w:rPr>
-        <w:t>цілих</w:t>
-      </w:r>
-      <w:proofErr w:type="spellEnd"/>
-      <w:r>
-        <w:rPr>
-          <w:sz w:val="24"/>
-          <w:szCs w:val="24"/>
-          <w:lang w:val="en-US"/>
-        </w:rPr>
-        <w:t xml:space="preserve"> </w:t>
-      </w:r>
-      <w:proofErr w:type="spellStart"/>
-      <w:r>
-        <w:rPr>
-          <w:sz w:val="24"/>
-          <w:szCs w:val="24"/>
-          <w:lang w:val="en-US"/>
-        </w:rPr>
-        <w:t>чисел</w:t>
-      </w:r>
-      <w:proofErr w:type="spellEnd"/>
-      <w:r>
-        <w:rPr>
-          <w:sz w:val="24"/>
-          <w:szCs w:val="24"/>
-          <w:lang w:val="en-US"/>
-        </w:rPr>
-        <w:t xml:space="preserve"> </w:t>
-      </w:r>
-      <w:proofErr w:type="spellStart"/>
-      <w:r>
-        <w:rPr>
-          <w:sz w:val="24"/>
-          <w:szCs w:val="24"/>
-          <w:lang w:val="en-US"/>
-        </w:rPr>
-        <w:t>знаходить</w:t>
-      </w:r>
-      <w:proofErr w:type="spellEnd"/>
-      <w:r>
-        <w:rPr>
-          <w:sz w:val="24"/>
-          <w:szCs w:val="24"/>
-          <w:lang w:val="en-US"/>
-        </w:rPr>
-        <w:t xml:space="preserve"> </w:t>
-      </w:r>
-      <w:proofErr w:type="spellStart"/>
-      <w:r>
-        <w:rPr>
-          <w:sz w:val="24"/>
-          <w:szCs w:val="24"/>
-          <w:lang w:val="en-US"/>
-        </w:rPr>
-        <w:t>мінімальний</w:t>
-      </w:r>
-      <w:proofErr w:type="spellEnd"/>
-      <w:r>
-        <w:rPr>
-          <w:sz w:val="24"/>
-          <w:szCs w:val="24"/>
-          <w:lang w:val="en-US"/>
-        </w:rPr>
-        <w:t xml:space="preserve"> </w:t>
-      </w:r>
-      <w:proofErr w:type="spellStart"/>
-      <w:r>
-        <w:rPr>
-          <w:sz w:val="24"/>
-          <w:szCs w:val="24"/>
-          <w:lang w:val="en-US"/>
-        </w:rPr>
-        <w:t>елемент</w:t>
-      </w:r>
-      <w:proofErr w:type="spellEnd"/>
-      <w:r>
-        <w:rPr>
-          <w:sz w:val="24"/>
-          <w:szCs w:val="24"/>
-          <w:lang w:val="en-US"/>
-        </w:rPr>
-        <w:t>;</w:t>
-      </w:r>
-    </w:p>
-    <w:p>
-      <w:pPr>
-        <w:rPr>
-          <w:sz w:val="24"/>
-          <w:szCs w:val="24"/>
-          <w:lang w:val="en-US"/>
-        </w:rPr>
-      </w:pPr>
-      <w:r>
-        <w:rPr>
-          <w:sz w:val="24"/>
-          <w:szCs w:val="24"/>
-          <w:lang w:val="en-US"/>
-        </w:rPr>
-        <w:t xml:space="preserve">б) </w:t>
-      </w:r>
-      <w:proofErr w:type="spellStart"/>
-      <w:r>
-        <w:rPr>
-          <w:sz w:val="24"/>
-          <w:szCs w:val="24"/>
-          <w:lang w:val="en-US"/>
-        </w:rPr>
-        <w:t>для</w:t>
-      </w:r>
-      <w:proofErr w:type="spellEnd"/>
-      <w:r>
-        <w:rPr>
-          <w:sz w:val="24"/>
-          <w:szCs w:val="24"/>
-          <w:lang w:val="en-US"/>
-        </w:rPr>
-        <w:t xml:space="preserve"> </w:t>
-      </w:r>
-      <w:proofErr w:type="spellStart"/>
-      <w:r>
-        <w:rPr>
-          <w:sz w:val="24"/>
-          <w:szCs w:val="24"/>
-          <w:lang w:val="en-US"/>
-        </w:rPr>
-        <w:t>рядка</w:t>
-      </w:r>
-      <w:proofErr w:type="spellEnd"/>
-      <w:r>
-        <w:rPr>
-          <w:sz w:val="24"/>
-          <w:szCs w:val="24"/>
-          <w:lang w:val="en-US"/>
-        </w:rPr>
-        <w:t xml:space="preserve"> </w:t>
-      </w:r>
-      <w:proofErr w:type="spellStart"/>
-      <w:r>
-        <w:rPr>
-          <w:sz w:val="24"/>
-          <w:szCs w:val="24"/>
-          <w:lang w:val="en-US"/>
-        </w:rPr>
-        <w:t>знаходить</w:t>
-      </w:r>
-      <w:proofErr w:type="spellEnd"/>
-      <w:r>
-        <w:rPr>
-          <w:sz w:val="24"/>
-          <w:szCs w:val="24"/>
-          <w:lang w:val="en-US"/>
-        </w:rPr>
-        <w:t xml:space="preserve"> </w:t>
-      </w:r>
-      <w:proofErr w:type="spellStart"/>
-      <w:r>
-        <w:rPr>
-          <w:sz w:val="24"/>
-          <w:szCs w:val="24"/>
-          <w:lang w:val="en-US"/>
-        </w:rPr>
-        <w:t>довжину</w:t>
-      </w:r>
-      <w:proofErr w:type="spellEnd"/>
-      <w:r>
-        <w:rPr>
-          <w:sz w:val="24"/>
-          <w:szCs w:val="24"/>
-          <w:lang w:val="en-US"/>
-        </w:rPr>
-        <w:t xml:space="preserve"> </w:t>
-      </w:r>
-      <w:proofErr w:type="spellStart"/>
-      <w:r>
-        <w:rPr>
-          <w:sz w:val="24"/>
-          <w:szCs w:val="24"/>
-          <w:lang w:val="en-US"/>
-        </w:rPr>
-        <w:t>найкоротшого</w:t>
-      </w:r>
-      <w:proofErr w:type="spellEnd"/>
-      <w:r>
-        <w:rPr>
-          <w:sz w:val="24"/>
-          <w:szCs w:val="24"/>
-          <w:lang w:val="en-US"/>
-        </w:rPr>
-        <w:t xml:space="preserve"> </w:t>
-      </w:r>
-      <w:proofErr w:type="spellStart"/>
-      <w:proofErr w:type="gramStart"/>
-      <w:r>
-        <w:rPr>
-          <w:sz w:val="24"/>
-          <w:szCs w:val="24"/>
-          <w:lang w:val="en-US"/>
-        </w:rPr>
-        <w:t>слова</w:t>
-      </w:r>
-      <w:proofErr w:type="spellEnd"/>
-      <w:r>
-        <w:rPr>
-          <w:sz w:val="24"/>
-          <w:szCs w:val="24"/>
-          <w:lang w:val="en-US"/>
-        </w:rPr>
-        <w:t xml:space="preserve"> .</w:t>
-      </w:r>
-      <w:proofErr w:type="gramEnd"/>
-    </w:p>
-    <w:p>
-      <w:pPr>
-        <w:rPr>
-          <w:sz w:val="24"/>
-          <w:szCs w:val="24"/>
-          <w:lang w:val="en-US"/>
-        </w:rPr>
-      </w:pPr>
-    </w:p>
-    <w:p>
-      <w:pPr>
-        <w:rPr>
-          <w:b/>
-          <w:bCs/>
-          <w:sz w:val="28"/>
-          <w:szCs w:val="28"/>
-          <w:lang w:val="en-US"/>
-        </w:rPr>
-      </w:pPr>
-      <w:r>
-        <w:rPr>
-          <w:b/>
-          <w:bCs/>
-          <w:sz w:val="28"/>
-          <w:szCs w:val="28"/>
-        </w:rPr>
-        <w:t>Завдання №</w:t>
-      </w:r>
-      <w:r>
-        <w:rPr>
-          <w:b/>
-          <w:bCs/>
-          <w:sz w:val="28"/>
-          <w:szCs w:val="28"/>
-          <w:lang w:val="en-US"/>
-        </w:rPr>
-        <w:t>5</w:t>
-      </w:r>
-      <w:r>
-        <w:rPr>
-          <w:b/>
-          <w:bCs/>
-          <w:sz w:val="28"/>
-          <w:szCs w:val="28"/>
-          <w:lang w:val="en-US"/>
-        </w:rPr>
-        <w:t xml:space="preserve"> </w:t>
-      </w:r>
-      <w:r>
-        <w:rPr>
-          <w:b/>
-          <w:bCs/>
-          <w:sz w:val="28"/>
-          <w:szCs w:val="28"/>
-          <w:lang w:val="en-US"/>
-        </w:rPr>
-        <w:t>Class Practice Work</w:t>
+        <w:t>5 Class Practice Work</w:t>
       </w:r>
     </w:p>
     <w:p>
@@ -5128,37 +5076,7 @@
           <w:szCs w:val="28"/>
           <w:lang w:val="en-US"/>
         </w:rPr>
-        <w:t>6</w:t>
-      </w:r>
-      <w:r>
-        <w:rPr>
-          <w:b/>
-          <w:bCs/>
-          <w:sz w:val="28"/>
-          <w:szCs w:val="28"/>
-          <w:lang w:val="en-US"/>
-        </w:rPr>
-        <w:t xml:space="preserve"> </w:t>
-      </w:r>
-      <w:r>
-        <w:rPr>
-          <w:b/>
-          <w:bCs/>
-          <w:sz w:val="28"/>
-          <w:szCs w:val="28"/>
-          <w:lang w:val="en-US"/>
-        </w:rPr>
-        <w:t>Self</w:t>
-      </w:r>
-      <w:r>
-        <w:rPr>
-          <w:b/>
-          <w:bCs/>
-          <w:sz w:val="28"/>
-          <w:szCs w:val="28"/>
-          <w:lang w:val="en-US"/>
-        </w:rPr>
-        <w:t xml:space="preserve"> Practice Work</w:t>
+        <w:t>6 Self Practice Work</w:t>
       </w:r>
     </w:p>
     <w:p>
@@ -5872,7 +5790,7 @@
           <w:szCs w:val="24"/>
         </w:rPr>
         <w:drawing>
-          <wp:anchor distT="0" distB="0" distL="114300" distR="114300" simplePos="0" relativeHeight="251664384" behindDoc="0" locked="0" layoutInCell="1" allowOverlap="1" wp14:anchorId="4A86F02A" wp14:editId="3AF2D4A4">
+          <wp:anchor distT="0" distB="0" distL="114300" distR="114300" simplePos="0" relativeHeight="251663360" behindDoc="0" locked="0" layoutInCell="1" allowOverlap="1" wp14:anchorId="4A86F02A" wp14:editId="47C0EA6D">
             <wp:simplePos x="0" y="0"/>
             <wp:positionH relativeFrom="margin">
               <wp:align>right</wp:align>
@@ -6011,7 +5929,7 @@
         </w:rPr>
         <w:lastRenderedPageBreak/>
         <w:drawing>
-          <wp:anchor distT="0" distB="0" distL="114300" distR="114300" simplePos="0" relativeHeight="251663360" behindDoc="0" locked="0" layoutInCell="1" allowOverlap="1" wp14:anchorId="5649D5F7" wp14:editId="643BCAA0">
+          <wp:anchor distT="0" distB="0" distL="114300" distR="114300" simplePos="0" relativeHeight="251662336" behindDoc="0" locked="0" layoutInCell="1" allowOverlap="1" wp14:anchorId="5649D5F7" wp14:editId="41D5F265">
             <wp:simplePos x="0" y="0"/>
             <wp:positionH relativeFrom="margin">
               <wp:posOffset>2691765</wp:posOffset>
@@ -6348,6 +6266,7 @@
       </w:pPr>
       <w:r>
         <w:rPr>
+          <w:noProof/>
           <w:sz w:val="24"/>
           <w:szCs w:val="24"/>
         </w:rPr>
@@ -6508,12 +6427,13 @@
         <w:rPr>
           <w:b/>
           <w:bCs/>
+          <w:noProof/>
           <w:sz w:val="28"/>
           <w:szCs w:val="28"/>
         </w:rPr>
         <w:lastRenderedPageBreak/>
         <w:drawing>
-          <wp:anchor distT="0" distB="0" distL="114300" distR="114300" simplePos="0" relativeHeight="251668480" behindDoc="0" locked="0" layoutInCell="1" allowOverlap="1" wp14:anchorId="73C9C27E" wp14:editId="414D951E">
+          <wp:anchor distT="0" distB="0" distL="114300" distR="114300" simplePos="0" relativeHeight="251667456" behindDoc="0" locked="0" layoutInCell="1" allowOverlap="1" wp14:anchorId="73C9C27E" wp14:editId="7EA446CC">
             <wp:simplePos x="0" y="0"/>
             <wp:positionH relativeFrom="column">
               <wp:posOffset>-857462</wp:posOffset>
@@ -6551,7 +6471,7 @@
                   <pic:spPr bwMode="auto">
                     <a:xfrm>
                       <a:off x="0" y="0"/>
-                      <a:ext cx="7501942" cy="6094923"/>
+                      <a:ext cx="7482426" cy="6079067"/>
                     </a:xfrm>
                     <a:prstGeom prst="rect">
                       <a:avLst/>
@@ -6747,7 +6667,7 @@
         <mc:AlternateContent>
           <mc:Choice Requires="wps">
             <w:drawing>
-              <wp:anchor distT="0" distB="0" distL="114300" distR="114300" simplePos="0" relativeHeight="251671552" behindDoc="0" locked="0" layoutInCell="1" allowOverlap="1" wp14:anchorId="6ED42101" wp14:editId="2925455C">
+              <wp:anchor distT="0" distB="0" distL="114300" distR="114300" simplePos="0" relativeHeight="251670528" behindDoc="0" locked="0" layoutInCell="1" allowOverlap="1" wp14:anchorId="6ED42101" wp14:editId="6172D81E">
                 <wp:simplePos x="0" y="0"/>
                 <wp:positionH relativeFrom="column">
                   <wp:posOffset>-514350</wp:posOffset>
@@ -6817,7 +6737,7 @@
           </mc:Choice>
           <mc:Fallback>
             <w:pict>
-              <v:rect w14:anchorId="7A34DDFC" id="Прямокутник 12" o:spid="_x0000_s1026" style="position:absolute;margin-left:-40.5pt;margin-top:24.8pt;width:7.6pt;height:24.4pt;z-index:251671552;visibility:visible;mso-wrap-style:square;mso-width-percent:0;mso-height-percent:0;mso-wrap-distance-left:9pt;mso-wrap-distance-top:0;mso-wrap-distance-right:9pt;mso-wrap-distance-bottom:0;mso-position-horizontal:absolute;mso-position-horizontal-relative:text;mso-position-vertical:absolute;mso-position-vertical-relative:text;mso-width-percent:0;mso-height-percent:0;mso-width-relative:margin;mso-height-relative:margin;v-text-anchor:middle" o:gfxdata="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" filled="f" strokecolor="#747070 [1614]" strokeweight="1.5pt"/>
+              <v:rect w14:anchorId="579C6799" id="Прямокутник 12" o:spid="_x0000_s1026" style="position:absolute;margin-left:-40.5pt;margin-top:24.8pt;width:7.6pt;height:24.4pt;z-index:251670528;visibility:visible;mso-wrap-style:square;mso-width-percent:0;mso-height-percent:0;mso-wrap-distance-left:9pt;mso-wrap-distance-top:0;mso-wrap-distance-right:9pt;mso-wrap-distance-bottom:0;mso-position-horizontal:absolute;mso-position-horizontal-relative:text;mso-position-vertical:absolute;mso-position-vertical-relative:text;mso-width-percent:0;mso-height-percent:0;mso-width-relative:margin;mso-height-relative:margin;v-text-anchor:middle" o:gfxdata="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" filled="f" strokecolor="#747070 [1614]" strokeweight="1.5pt"/>
             </w:pict>
           </mc:Fallback>
         </mc:AlternateContent>
@@ -6834,7 +6754,7 @@
         <mc:AlternateContent>
           <mc:Choice Requires="wps">
             <w:drawing>
-              <wp:anchor distT="0" distB="0" distL="114300" distR="114300" simplePos="0" relativeHeight="251669504" behindDoc="0" locked="0" layoutInCell="1" allowOverlap="1" wp14:anchorId="5EF41FD6" wp14:editId="67FCED7A">
+              <wp:anchor distT="0" distB="0" distL="114300" distR="114300" simplePos="0" relativeHeight="251668480" behindDoc="0" locked="0" layoutInCell="1" allowOverlap="1" wp14:anchorId="5EF41FD6" wp14:editId="7F3CFAEA">
                 <wp:simplePos x="0" y="0"/>
                 <wp:positionH relativeFrom="column">
                   <wp:posOffset>1025525</wp:posOffset>
@@ -6904,7 +6824,7 @@
           </mc:Choice>
           <mc:Fallback>
             <w:pict>
-              <v:rect w14:anchorId="7E7915A3" id="Прямокутник 12" o:spid="_x0000_s1026" style="position:absolute;margin-left:80.75pt;margin-top:25.2pt;width:7.6pt;height:24.4pt;z-index:251669504;visibility:visible;mso-wrap-style:square;mso-width-percent:0;mso-height-percent:0;mso-wrap-distance-left:9pt;mso-wrap-distance-top:0;mso-wrap-distance-right:9pt;mso-wrap-distance-bottom:0;mso-position-horizontal:absolute;mso-position-horizontal-relative:text;mso-position-vertical:absolute;mso-position-vertical-relative:text;mso-width-percent:0;mso-height-percent:0;mso-width-relative:margin;mso-height-relative:margin;v-text-anchor:middle" o:gfxdata="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" filled="f" strokecolor="#747070 [1614]" strokeweight="1.5pt"/>
+              <v:rect w14:anchorId="4FE18A6A" id="Прямокутник 12" o:spid="_x0000_s1026" style="position:absolute;margin-left:80.75pt;margin-top:25.2pt;width:7.6pt;height:24.4pt;z-index:251668480;visibility:visible;mso-wrap-style:square;mso-width-percent:0;mso-height-percent:0;mso-wrap-distance-left:9pt;mso-wrap-distance-top:0;mso-wrap-distance-right:9pt;mso-wrap-distance-bottom:0;mso-position-horizontal:absolute;mso-position-horizontal-relative:text;mso-position-vertical:absolute;mso-position-vertical-relative:text;mso-width-percent:0;mso-height-percent:0;mso-width-relative:margin;mso-height-relative:margin;v-text-anchor:middle" o:gfxdata="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" filled="f" strokecolor="#747070 [1614]" strokeweight="1.5pt"/>
             </w:pict>
           </mc:Fallback>
         </mc:AlternateContent>
@@ -6943,7 +6863,7 @@
         <mc:AlternateContent>
           <mc:Choice Requires="wps">
             <w:drawing>
-              <wp:anchor distT="0" distB="0" distL="114300" distR="114300" simplePos="0" relativeHeight="251675648" behindDoc="0" locked="0" layoutInCell="1" allowOverlap="1" wp14:anchorId="2D934C0E" wp14:editId="0D037B40">
+              <wp:anchor distT="0" distB="0" distL="114300" distR="114300" simplePos="0" relativeHeight="251674624" behindDoc="0" locked="0" layoutInCell="1" allowOverlap="1" wp14:anchorId="2D934C0E" wp14:editId="7D5F7852">
                 <wp:simplePos x="0" y="0"/>
                 <wp:positionH relativeFrom="column">
                   <wp:posOffset>1017905</wp:posOffset>
@@ -7013,7 +6933,7 @@
           </mc:Choice>
           <mc:Fallback>
             <w:pict>
-              <v:rect w14:anchorId="3832CEDE" id="Прямокутник 12" o:spid="_x0000_s1026" style="position:absolute;margin-left:80.15pt;margin-top:20.55pt;width:7.6pt;height:24.4pt;z-index:251675648;visibility:visible;mso-wrap-style:square;mso-width-percent:0;mso-height-percent:0;mso-wrap-distance-left:9pt;mso-wrap-distance-top:0;mso-wrap-distance-right:9pt;mso-wrap-distance-bottom:0;mso-position-horizontal:absolute;mso-position-horizontal-relative:text;mso-position-vertical:absolute;mso-position-vertical-relative:text;mso-width-percent:0;mso-height-percent:0;mso-width-relative:margin;mso-height-relative:margin;v-text-anchor:middle" o:gfxdata="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" filled="f" strokecolor="#747070 [1614]" strokeweight="1.5pt"/>
+              <v:rect w14:anchorId="08906D03" id="Прямокутник 12" o:spid="_x0000_s1026" style="position:absolute;margin-left:80.15pt;margin-top:20.55pt;width:7.6pt;height:24.4pt;z-index:251674624;visibility:visible;mso-wrap-style:square;mso-width-percent:0;mso-height-percent:0;mso-wrap-distance-left:9pt;mso-wrap-distance-top:0;mso-wrap-distance-right:9pt;mso-wrap-distance-bottom:0;mso-position-horizontal:absolute;mso-position-horizontal-relative:text;mso-position-vertical:absolute;mso-position-vertical-relative:text;mso-width-percent:0;mso-height-percent:0;mso-width-relative:margin;mso-height-relative:margin;v-text-anchor:middle" o:gfxdata="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" filled="f" strokecolor="#747070 [1614]" strokeweight="1.5pt"/>
             </w:pict>
           </mc:Fallback>
         </mc:AlternateContent>
@@ -7030,7 +6950,7 @@
         <mc:AlternateContent>
           <mc:Choice Requires="wps">
             <w:drawing>
-              <wp:anchor distT="0" distB="0" distL="114300" distR="114300" simplePos="0" relativeHeight="251673600" behindDoc="0" locked="0" layoutInCell="1" allowOverlap="1" wp14:anchorId="4683A13A" wp14:editId="09F90493">
+              <wp:anchor distT="0" distB="0" distL="114300" distR="114300" simplePos="0" relativeHeight="251672576" behindDoc="0" locked="0" layoutInCell="1" allowOverlap="1" wp14:anchorId="4683A13A" wp14:editId="0DD9F382">
                 <wp:simplePos x="0" y="0"/>
                 <wp:positionH relativeFrom="column">
                   <wp:posOffset>-514350</wp:posOffset>
@@ -7100,7 +7020,7 @@
           </mc:Choice>
           <mc:Fallback>
             <w:pict>
-              <v:rect w14:anchorId="1ED68B09" id="Прямокутник 12" o:spid="_x0000_s1026" style="position:absolute;margin-left:-40.5pt;margin-top:20.6pt;width:7.6pt;height:24.4pt;z-index:251673600;visibility:visible;mso-wrap-style:square;mso-width-percent:0;mso-height-percent:0;mso-wrap-distance-left:9pt;mso-wrap-distance-top:0;mso-wrap-distance-right:9pt;mso-wrap-distance-bottom:0;mso-position-horizontal:absolute;mso-position-horizontal-relative:text;mso-position-vertical:absolute;mso-position-vertical-relative:text;mso-width-percent:0;mso-height-percent:0;mso-width-relative:margin;mso-height-relative:margin;v-text-anchor:middle" o:gfxdata="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" filled="f" strokecolor="#747070 [1614]" strokeweight="1.5pt"/>
+              <v:rect w14:anchorId="1025BB27" id="Прямокутник 12" o:spid="_x0000_s1026" style="position:absolute;margin-left:-40.5pt;margin-top:20.6pt;width:7.6pt;height:24.4pt;z-index:251672576;visibility:visible;mso-wrap-style:square;mso-width-percent:0;mso-height-percent:0;mso-wrap-distance-left:9pt;mso-wrap-distance-top:0;mso-wrap-distance-right:9pt;mso-wrap-distance-bottom:0;mso-position-horizontal:absolute;mso-position-horizontal-relative:text;mso-position-vertical:absolute;mso-position-vertical-relative:text;mso-width-percent:0;mso-height-percent:0;mso-width-relative:margin;mso-height-relative:margin;v-text-anchor:middle" o:gfxdata="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" filled="f" strokecolor="#747070 [1614]" strokeweight="1.5pt"/>
             </w:pict>
           </mc:Fallback>
         </mc:AlternateContent>
@@ -7149,28 +7069,6 @@
           <w:lang w:val="en-US"/>
         </w:rPr>
       </w:pPr>
-    </w:p>
-    <w:p>
-      <w:pPr>
-        <w:rPr>
-          <w:b/>
-          <w:bCs/>
-          <w:sz w:val="28"/>
-          <w:szCs w:val="28"/>
-          <w:lang w:val="en-US"/>
-        </w:rPr>
-      </w:pPr>
-    </w:p>
-    <w:p>
-      <w:pPr>
-        <w:rPr>
-          <w:b/>
-          <w:bCs/>
-          <w:sz w:val="28"/>
-          <w:szCs w:val="28"/>
-          <w:lang w:val="en-US"/>
-        </w:rPr>
-      </w:pPr>
       <w:r>
         <w:rPr>
           <w:b/>
@@ -7181,9 +7079,213 @@
           <w:lang w:val="en-US"/>
         </w:rPr>
         <mc:AlternateContent>
+          <mc:Choice Requires="wpg">
+            <w:drawing>
+              <wp:anchor distT="0" distB="0" distL="114300" distR="114300" simplePos="0" relativeHeight="251691008" behindDoc="0" locked="0" layoutInCell="1" allowOverlap="1" wp14:anchorId="28653667" wp14:editId="1EA7770A">
+                <wp:simplePos x="0" y="0"/>
+                <wp:positionH relativeFrom="column">
+                  <wp:posOffset>5099319</wp:posOffset>
+                </wp:positionH>
+                <wp:positionV relativeFrom="paragraph">
+                  <wp:posOffset>164788</wp:posOffset>
+                </wp:positionV>
+                <wp:extent cx="876300" cy="307449"/>
+                <wp:effectExtent l="19050" t="19050" r="19050" b="16510"/>
+                <wp:wrapNone/>
+                <wp:docPr id="111554238" name="Групувати 10"/>
+                <wp:cNvGraphicFramePr/>
+                <a:graphic xmlns:a="http://schemas.openxmlformats.org/drawingml/2006/main">
+                  <a:graphicData uri="http://schemas.microsoft.com/office/word/2010/wordprocessingGroup">
+                    <wpg:wgp>
+                      <wpg:cNvGrpSpPr/>
+                      <wpg:grpSpPr>
+                        <a:xfrm>
+                          <a:off x="0" y="0"/>
+                          <a:ext cx="876300" cy="307449"/>
+                          <a:chOff x="0" y="0"/>
+                          <a:chExt cx="876300" cy="307449"/>
+                        </a:xfrm>
+                      </wpg:grpSpPr>
+                      <wps:wsp>
+                        <wps:cNvPr id="1115759410" name="Шестикутник 8"/>
+                        <wps:cNvSpPr/>
+                        <wps:spPr>
+                          <a:xfrm>
+                            <a:off x="0" y="8999"/>
+                            <a:ext cx="876300" cy="298450"/>
+                          </a:xfrm>
+                          <a:prstGeom prst="hexagon">
+                            <a:avLst/>
+                          </a:prstGeom>
+                          <a:noFill/>
+                          <a:ln>
+                            <a:solidFill>
+                              <a:schemeClr val="bg2">
+                                <a:lumMod val="50000"/>
+                              </a:schemeClr>
+                            </a:solidFill>
+                          </a:ln>
+                        </wps:spPr>
+                        <wps:style>
+                          <a:lnRef idx="2">
+                            <a:schemeClr val="accent1">
+                              <a:shade val="15000"/>
+                            </a:schemeClr>
+                          </a:lnRef>
+                          <a:fillRef idx="1">
+                            <a:schemeClr val="accent1"/>
+                          </a:fillRef>
+                          <a:effectRef idx="0">
+                            <a:schemeClr val="accent1"/>
+                          </a:effectRef>
+                          <a:fontRef idx="minor">
+                            <a:schemeClr val="lt1"/>
+                          </a:fontRef>
+                        </wps:style>
+                        <wps:bodyPr rot="0" spcFirstLastPara="0" vertOverflow="overflow" horzOverflow="overflow" vert="horz" wrap="square" lIns="91440" tIns="45720" rIns="91440" bIns="45720" numCol="1" spcCol="0" rtlCol="0" fromWordArt="0" anchor="ctr" anchorCtr="0" forceAA="0" compatLnSpc="1">
+                          <a:prstTxWarp prst="textNoShape">
+                            <a:avLst/>
+                          </a:prstTxWarp>
+                          <a:noAutofit/>
+                        </wps:bodyPr>
+                      </wps:wsp>
+                      <wps:wsp>
+                        <wps:cNvPr id="1170926791" name="Пряма сполучна лінія 9"/>
+                        <wps:cNvCnPr/>
+                        <wps:spPr>
+                          <a:xfrm>
+                            <a:off x="67318" y="5610"/>
+                            <a:ext cx="12700" cy="298450"/>
+                          </a:xfrm>
+                          <a:prstGeom prst="line">
+                            <a:avLst/>
+                          </a:prstGeom>
+                          <a:ln w="28575">
+                            <a:solidFill>
+                              <a:schemeClr val="bg1"/>
+                            </a:solidFill>
+                          </a:ln>
+                        </wps:spPr>
+                        <wps:style>
+                          <a:lnRef idx="1">
+                            <a:schemeClr val="accent1"/>
+                          </a:lnRef>
+                          <a:fillRef idx="0">
+                            <a:schemeClr val="accent1"/>
+                          </a:fillRef>
+                          <a:effectRef idx="0">
+                            <a:schemeClr val="accent1"/>
+                          </a:effectRef>
+                          <a:fontRef idx="minor">
+                            <a:schemeClr val="tx1"/>
+                          </a:fontRef>
+                        </wps:style>
+                        <wps:bodyPr/>
+                      </wps:wsp>
+                      <wps:wsp>
+                        <wps:cNvPr id="822808302" name="Пряма сполучна лінія 9"/>
+                        <wps:cNvCnPr/>
+                        <wps:spPr>
+                          <a:xfrm>
+                            <a:off x="796594" y="0"/>
+                            <a:ext cx="12700" cy="298450"/>
+                          </a:xfrm>
+                          <a:prstGeom prst="line">
+                            <a:avLst/>
+                          </a:prstGeom>
+                          <a:ln w="28575">
+                            <a:solidFill>
+                              <a:schemeClr val="bg1"/>
+                            </a:solidFill>
+                          </a:ln>
+                        </wps:spPr>
+                        <wps:style>
+                          <a:lnRef idx="1">
+                            <a:schemeClr val="accent1"/>
+                          </a:lnRef>
+                          <a:fillRef idx="0">
+                            <a:schemeClr val="accent1"/>
+                          </a:fillRef>
+                          <a:effectRef idx="0">
+                            <a:schemeClr val="accent1"/>
+                          </a:effectRef>
+                          <a:fontRef idx="minor">
+                            <a:schemeClr val="tx1"/>
+                          </a:fontRef>
+                        </wps:style>
+                        <wps:bodyPr/>
+                      </wps:wsp>
+                    </wpg:wgp>
+                  </a:graphicData>
+                </a:graphic>
+              </wp:anchor>
+            </w:drawing>
+          </mc:Choice>
+          <mc:Fallback>
+            <w:pict>
+              <v:group w14:anchorId="75F74E45" id="Групувати 10" o:spid="_x0000_s1026" style="position:absolute;margin-left:401.5pt;margin-top:13pt;width:69pt;height:24.2pt;z-index:251691008" coordsize="8763,3074" o:gfxdata="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">
+                <v:shapetype id="_x0000_t9" coordsize="21600,21600" o:spt="9" adj="5400" path="m@0,l,10800@0,21600@1,21600,21600,10800@1,xe">
+                  <v:stroke joinstyle="miter"/>
+                  <v:formulas>
+                    <v:f eqn="val #0"/>
+                    <v:f eqn="sum width 0 #0"/>
+                    <v:f eqn="sum height 0 #0"/>
+                    <v:f eqn="prod @0 2929 10000"/>
+                    <v:f eqn="sum width 0 @3"/>
+                    <v:f eqn="sum height 0 @3"/>
+                  </v:formulas>
+                  <v:path gradientshapeok="t" o:connecttype="rect" textboxrect="1800,1800,19800,19800;3600,3600,18000,18000;6300,6300,15300,15300"/>
+                  <v:handles>
+                    <v:h position="#0,topLeft" xrange="0,10800"/>
+                  </v:handles>
+                </v:shapetype>
+                <v:shape id="Шестикутник 8" o:spid="_x0000_s1027" type="#_x0000_t9" style="position:absolute;top:89;width:8763;height:2985;visibility:visible;mso-wrap-style:square;v-text-anchor:middle" o:gfxdata="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" adj="1839" filled="f" strokecolor="#747070 [1614]" strokeweight="1pt"/>
+                <v:line id="Пряма сполучна лінія 9" o:spid="_x0000_s1028" style="position:absolute;visibility:visible;mso-wrap-style:square" from="673,56" to="800,3040" o:connectortype="straight" o:gfxdata="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" strokecolor="white [3212]" strokeweight="2.25pt">
+                  <v:stroke joinstyle="miter"/>
+                </v:line>
+                <v:line id="Пряма сполучна лінія 9" o:spid="_x0000_s1029" style="position:absolute;visibility:visible;mso-wrap-style:square" from="7965,0" to="8092,2984" o:connectortype="straight" o:gfxdata="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" strokecolor="white [3212]" strokeweight="2.25pt">
+                  <v:stroke joinstyle="miter"/>
+                </v:line>
+              </v:group>
+            </w:pict>
+          </mc:Fallback>
+        </mc:AlternateContent>
+      </w:r>
+    </w:p>
+    <w:p>
+      <w:pPr>
+        <w:rPr>
+          <w:b/>
+          <w:bCs/>
+          <w:sz w:val="28"/>
+          <w:szCs w:val="28"/>
+          <w:lang w:val="en-US"/>
+        </w:rPr>
+      </w:pPr>
+    </w:p>
+    <w:p>
+      <w:pPr>
+        <w:rPr>
+          <w:b/>
+          <w:bCs/>
+          <w:sz w:val="28"/>
+          <w:szCs w:val="28"/>
+          <w:lang w:val="en-US"/>
+        </w:rPr>
+      </w:pPr>
+      <w:r>
+        <w:rPr>
+          <w:b/>
+          <w:bCs/>
+          <w:noProof/>
+          <w:sz w:val="28"/>
+          <w:szCs w:val="28"/>
+          <w:lang w:val="en-US"/>
+        </w:rPr>
+        <mc:AlternateContent>
           <mc:Choice Requires="wps">
             <w:drawing>
-              <wp:anchor distT="0" distB="0" distL="114300" distR="114300" simplePos="0" relativeHeight="251679744" behindDoc="0" locked="0" layoutInCell="1" allowOverlap="1" wp14:anchorId="35B13C8E" wp14:editId="34460F84">
+              <wp:anchor distT="0" distB="0" distL="114300" distR="114300" simplePos="0" relativeHeight="251678720" behindDoc="0" locked="0" layoutInCell="1" allowOverlap="1" wp14:anchorId="35B13C8E" wp14:editId="289A5574">
                 <wp:simplePos x="0" y="0"/>
                 <wp:positionH relativeFrom="column">
                   <wp:posOffset>894715</wp:posOffset>
@@ -7253,7 +7355,7 @@
           </mc:Choice>
           <mc:Fallback>
             <w:pict>
-              <v:rect w14:anchorId="19E8F616" id="Прямокутник 12" o:spid="_x0000_s1026" style="position:absolute;margin-left:70.45pt;margin-top:17.75pt;width:7.6pt;height:24.4pt;z-index:251679744;visibility:visible;mso-wrap-style:square;mso-width-percent:0;mso-height-percent:0;mso-wrap-distance-left:9pt;mso-wrap-distance-top:0;mso-wrap-distance-right:9pt;mso-wrap-distance-bottom:0;mso-position-horizontal:absolute;mso-position-horizontal-relative:text;mso-position-vertical:absolute;mso-position-vertical-relative:text;mso-width-percent:0;mso-height-percent:0;mso-width-relative:margin;mso-height-relative:margin;v-text-anchor:middle" o:gfxdata="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" filled="f" strokecolor="#747070 [1614]" strokeweight="1.5pt"/>
+              <v:rect w14:anchorId="1B0E63CE" id="Прямокутник 12" o:spid="_x0000_s1026" style="position:absolute;margin-left:70.45pt;margin-top:17.75pt;width:7.6pt;height:24.4pt;z-index:251678720;visibility:visible;mso-wrap-style:square;mso-width-percent:0;mso-height-percent:0;mso-wrap-distance-left:9pt;mso-wrap-distance-top:0;mso-wrap-distance-right:9pt;mso-wrap-distance-bottom:0;mso-position-horizontal:absolute;mso-position-horizontal-relative:text;mso-position-vertical:absolute;mso-position-vertical-relative:text;mso-width-percent:0;mso-height-percent:0;mso-width-relative:margin;mso-height-relative:margin;v-text-anchor:middle" o:gfxdata="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" filled="f" strokecolor="#747070 [1614]" strokeweight="1.5pt"/>
             </w:pict>
           </mc:Fallback>
         </mc:AlternateContent>
@@ -7270,7 +7372,7 @@
         <mc:AlternateContent>
           <mc:Choice Requires="wps">
             <w:drawing>
-              <wp:anchor distT="0" distB="0" distL="114300" distR="114300" simplePos="0" relativeHeight="251677696" behindDoc="0" locked="0" layoutInCell="1" allowOverlap="1" wp14:anchorId="111D199E" wp14:editId="75CB4B54">
+              <wp:anchor distT="0" distB="0" distL="114300" distR="114300" simplePos="0" relativeHeight="251676672" behindDoc="0" locked="0" layoutInCell="1" allowOverlap="1" wp14:anchorId="111D199E" wp14:editId="5297E789">
                 <wp:simplePos x="0" y="0"/>
                 <wp:positionH relativeFrom="column">
                   <wp:posOffset>-393700</wp:posOffset>
@@ -7340,7 +7442,7 @@
           </mc:Choice>
           <mc:Fallback>
             <w:pict>
-              <v:rect w14:anchorId="49909FFC" id="Прямокутник 12" o:spid="_x0000_s1026" style="position:absolute;margin-left:-31pt;margin-top:18.05pt;width:7.6pt;height:24.4pt;z-index:251677696;visibility:visible;mso-wrap-style:square;mso-width-percent:0;mso-height-percent:0;mso-wrap-distance-left:9pt;mso-wrap-distance-top:0;mso-wrap-distance-right:9pt;mso-wrap-distance-bottom:0;mso-position-horizontal:absolute;mso-position-horizontal-relative:text;mso-position-vertical:absolute;mso-position-vertical-relative:text;mso-width-percent:0;mso-height-percent:0;mso-width-relative:margin;mso-height-relative:margin;v-text-anchor:middle" o:gfxdata="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" filled="f" strokecolor="#747070 [1614]" strokeweight="1.5pt"/>
+              <v:rect w14:anchorId="7514251A" id="Прямокутник 12" o:spid="_x0000_s1026" style="position:absolute;margin-left:-31pt;margin-top:18.05pt;width:7.6pt;height:24.4pt;z-index:251676672;visibility:visible;mso-wrap-style:square;mso-width-percent:0;mso-height-percent:0;mso-wrap-distance-left:9pt;mso-wrap-distance-top:0;mso-wrap-distance-right:9pt;mso-wrap-distance-bottom:0;mso-position-horizontal:absolute;mso-position-horizontal-relative:text;mso-position-vertical:absolute;mso-position-vertical-relative:text;mso-width-percent:0;mso-height-percent:0;mso-width-relative:margin;mso-height-relative:margin;v-text-anchor:middle" o:gfxdata="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" filled="f" strokecolor="#747070 [1614]" strokeweight="1.5pt"/>
             </w:pict>
           </mc:Fallback>
         </mc:AlternateContent>
@@ -7555,12 +7657,159 @@
         <w:rPr>
           <w:b/>
           <w:bCs/>
-          <w:sz w:val="28"/>
-          <w:szCs w:val="28"/>
+          <w:noProof/>
+          <w:sz w:val="28"/>
+          <w:szCs w:val="28"/>
+          <w:lang w:val="en-US"/>
         </w:rPr>
         <w:lastRenderedPageBreak/>
+        <mc:AlternateContent>
+          <mc:Choice Requires="wps">
+            <w:drawing>
+              <wp:anchor distT="0" distB="0" distL="114300" distR="114300" simplePos="0" relativeHeight="251694080" behindDoc="0" locked="0" layoutInCell="1" allowOverlap="1" wp14:anchorId="30279BDB" wp14:editId="3FBFEB16">
+                <wp:simplePos x="0" y="0"/>
+                <wp:positionH relativeFrom="column">
+                  <wp:posOffset>-787606</wp:posOffset>
+                </wp:positionH>
+                <wp:positionV relativeFrom="paragraph">
+                  <wp:posOffset>284998</wp:posOffset>
+                </wp:positionV>
+                <wp:extent cx="12700" cy="298450"/>
+                <wp:effectExtent l="19050" t="19050" r="25400" b="25400"/>
+                <wp:wrapNone/>
+                <wp:docPr id="511493133" name="Пряма сполучна лінія 9"/>
+                <wp:cNvGraphicFramePr/>
+                <a:graphic xmlns:a="http://schemas.openxmlformats.org/drawingml/2006/main">
+                  <a:graphicData uri="http://schemas.microsoft.com/office/word/2010/wordprocessingShape">
+                    <wps:wsp>
+                      <wps:cNvCnPr/>
+                      <wps:spPr>
+                        <a:xfrm>
+                          <a:off x="0" y="0"/>
+                          <a:ext cx="12700" cy="298450"/>
+                        </a:xfrm>
+                        <a:prstGeom prst="line">
+                          <a:avLst/>
+                        </a:prstGeom>
+                        <a:ln w="28575">
+                          <a:solidFill>
+                            <a:schemeClr val="bg1"/>
+                          </a:solidFill>
+                        </a:ln>
+                      </wps:spPr>
+                      <wps:style>
+                        <a:lnRef idx="1">
+                          <a:schemeClr val="accent1"/>
+                        </a:lnRef>
+                        <a:fillRef idx="0">
+                          <a:schemeClr val="accent1"/>
+                        </a:fillRef>
+                        <a:effectRef idx="0">
+                          <a:schemeClr val="accent1"/>
+                        </a:effectRef>
+                        <a:fontRef idx="minor">
+                          <a:schemeClr val="tx1"/>
+                        </a:fontRef>
+                      </wps:style>
+                      <wps:bodyPr/>
+                    </wps:wsp>
+                  </a:graphicData>
+                </a:graphic>
+              </wp:anchor>
+            </w:drawing>
+          </mc:Choice>
+          <mc:Fallback>
+            <w:pict>
+              <v:line w14:anchorId="24BE457F" id="Пряма сполучна лінія 9" o:spid="_x0000_s1026" style="position:absolute;z-index:251694080;visibility:visible;mso-wrap-style:square;mso-wrap-distance-left:9pt;mso-wrap-distance-top:0;mso-wrap-distance-right:9pt;mso-wrap-distance-bottom:0;mso-position-horizontal:absolute;mso-position-horizontal-relative:text;mso-position-vertical:absolute;mso-position-vertical-relative:text" from="-62pt,22.45pt" to="-61pt,45.95pt" o:gfxdata="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" strokecolor="white [3212]" strokeweight="2.25pt">
+                <v:stroke joinstyle="miter"/>
+              </v:line>
+            </w:pict>
+          </mc:Fallback>
+        </mc:AlternateContent>
+      </w:r>
+      <w:r>
+        <w:rPr>
+          <w:b/>
+          <w:bCs/>
+          <w:noProof/>
+          <w:sz w:val="28"/>
+          <w:szCs w:val="28"/>
+          <w:lang w:val="en-US"/>
+        </w:rPr>
+        <mc:AlternateContent>
+          <mc:Choice Requires="wps">
+            <w:drawing>
+              <wp:anchor distT="0" distB="0" distL="114300" distR="114300" simplePos="0" relativeHeight="251695104" behindDoc="0" locked="0" layoutInCell="1" allowOverlap="1" wp14:anchorId="7135C866" wp14:editId="589E8766">
+                <wp:simplePos x="0" y="0"/>
+                <wp:positionH relativeFrom="column">
+                  <wp:posOffset>-58626</wp:posOffset>
+                </wp:positionH>
+                <wp:positionV relativeFrom="paragraph">
+                  <wp:posOffset>279283</wp:posOffset>
+                </wp:positionV>
+                <wp:extent cx="12700" cy="298450"/>
+                <wp:effectExtent l="19050" t="19050" r="25400" b="25400"/>
+                <wp:wrapNone/>
+                <wp:docPr id="367954941" name="Пряма сполучна лінія 9"/>
+                <wp:cNvGraphicFramePr/>
+                <a:graphic xmlns:a="http://schemas.openxmlformats.org/drawingml/2006/main">
+                  <a:graphicData uri="http://schemas.microsoft.com/office/word/2010/wordprocessingShape">
+                    <wps:wsp>
+                      <wps:cNvCnPr/>
+                      <wps:spPr>
+                        <a:xfrm>
+                          <a:off x="0" y="0"/>
+                          <a:ext cx="12700" cy="298450"/>
+                        </a:xfrm>
+                        <a:prstGeom prst="line">
+                          <a:avLst/>
+                        </a:prstGeom>
+                        <a:ln w="28575">
+                          <a:solidFill>
+                            <a:schemeClr val="bg1"/>
+                          </a:solidFill>
+                        </a:ln>
+                      </wps:spPr>
+                      <wps:style>
+                        <a:lnRef idx="1">
+                          <a:schemeClr val="accent1"/>
+                        </a:lnRef>
+                        <a:fillRef idx="0">
+                          <a:schemeClr val="accent1"/>
+                        </a:fillRef>
+                        <a:effectRef idx="0">
+                          <a:schemeClr val="accent1"/>
+                        </a:effectRef>
+                        <a:fontRef idx="minor">
+                          <a:schemeClr val="tx1"/>
+                        </a:fontRef>
+                      </wps:style>
+                      <wps:bodyPr/>
+                    </wps:wsp>
+                  </a:graphicData>
+                </a:graphic>
+              </wp:anchor>
+            </w:drawing>
+          </mc:Choice>
+          <mc:Fallback>
+            <w:pict>
+              <v:line w14:anchorId="23363065" id="Пряма сполучна лінія 9" o:spid="_x0000_s1026" style="position:absolute;z-index:251695104;visibility:visible;mso-wrap-style:square;mso-wrap-distance-left:9pt;mso-wrap-distance-top:0;mso-wrap-distance-right:9pt;mso-wrap-distance-bottom:0;mso-position-horizontal:absolute;mso-position-horizontal-relative:text;mso-position-vertical:absolute;mso-position-vertical-relative:text" from="-4.6pt,22pt" to="-3.6pt,45.5pt" o:gfxdata="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" strokecolor="white [3212]" strokeweight="2.25pt">
+                <v:stroke joinstyle="miter"/>
+              </v:line>
+            </w:pict>
+          </mc:Fallback>
+        </mc:AlternateContent>
+      </w:r>
+      <w:r>
+        <w:rPr>
+          <w:b/>
+          <w:bCs/>
+          <w:noProof/>
+          <w:sz w:val="28"/>
+          <w:szCs w:val="28"/>
+        </w:rPr>
         <w:drawing>
-          <wp:anchor distT="0" distB="0" distL="114300" distR="114300" simplePos="0" relativeHeight="251680768" behindDoc="0" locked="0" layoutInCell="1" allowOverlap="1" wp14:anchorId="5FD0EEC6" wp14:editId="381B7002">
+          <wp:anchor distT="0" distB="0" distL="114300" distR="114300" simplePos="0" relativeHeight="251679744" behindDoc="0" locked="0" layoutInCell="1" allowOverlap="1" wp14:anchorId="5FD0EEC6" wp14:editId="43CCFF15">
             <wp:simplePos x="0" y="0"/>
             <wp:positionH relativeFrom="column">
               <wp:posOffset>-852170</wp:posOffset>
@@ -7598,7 +7847,7 @@
                   <pic:spPr bwMode="auto">
                     <a:xfrm>
                       <a:off x="0" y="0"/>
-                      <a:ext cx="7469824" cy="6976430"/>
+                      <a:ext cx="7455203" cy="6962775"/>
                     </a:xfrm>
                     <a:prstGeom prst="rect">
                       <a:avLst/>
@@ -7906,20 +8155,12 @@
           <w:szCs w:val="24"/>
           <w:lang w:val="en-US"/>
         </w:rPr>
-        <w:t>3</w:t>
+        <w:t>30</w:t>
       </w:r>
       <w:r>
         <w:rPr>
           <w:sz w:val="24"/>
           <w:szCs w:val="24"/>
-          <w:lang w:val="en-US"/>
-        </w:rPr>
-        <w:t>0</w:t>
-      </w:r>
-      <w:r>
-        <w:rPr>
-          <w:sz w:val="24"/>
-          <w:szCs w:val="24"/>
         </w:rPr>
         <w:t>хв</w:t>
       </w:r>
@@ -8003,11 +8244,12 @@
         <w:rPr>
           <w:b/>
           <w:bCs/>
+          <w:noProof/>
           <w:sz w:val="28"/>
           <w:szCs w:val="28"/>
         </w:rPr>
         <w:drawing>
-          <wp:anchor distT="0" distB="0" distL="114300" distR="114300" simplePos="0" relativeHeight="251681792" behindDoc="0" locked="0" layoutInCell="1" allowOverlap="1" wp14:anchorId="3838CFED" wp14:editId="4145D9BD">
+          <wp:anchor distT="0" distB="0" distL="114300" distR="114300" simplePos="0" relativeHeight="251680768" behindDoc="0" locked="0" layoutInCell="1" allowOverlap="1" wp14:anchorId="3838CFED" wp14:editId="4BBBA837">
             <wp:simplePos x="0" y="0"/>
             <wp:positionH relativeFrom="column">
               <wp:posOffset>-842645</wp:posOffset>
@@ -8045,7 +8287,7 @@
                   <pic:spPr bwMode="auto">
                     <a:xfrm>
                       <a:off x="0" y="0"/>
-                      <a:ext cx="7415814" cy="7153151"/>
+                      <a:ext cx="7406068" cy="7143750"/>
                     </a:xfrm>
                     <a:prstGeom prst="rect">
                       <a:avLst/>
@@ -8231,6 +8473,179 @@
           <w:lang w:val="en-US"/>
         </w:rPr>
       </w:pPr>
+      <w:r>
+        <w:rPr>
+          <w:b/>
+          <w:bCs/>
+          <w:noProof/>
+          <w:sz w:val="28"/>
+          <w:szCs w:val="28"/>
+          <w:lang w:val="en-US"/>
+        </w:rPr>
+        <mc:AlternateContent>
+          <mc:Choice Requires="wpg">
+            <w:drawing>
+              <wp:anchor distT="0" distB="0" distL="114300" distR="114300" simplePos="0" relativeHeight="251697152" behindDoc="0" locked="0" layoutInCell="1" allowOverlap="1" wp14:anchorId="73AD0C0A" wp14:editId="5A0ED25D">
+                <wp:simplePos x="0" y="0"/>
+                <wp:positionH relativeFrom="column">
+                  <wp:posOffset>1775460</wp:posOffset>
+                </wp:positionH>
+                <wp:positionV relativeFrom="paragraph">
+                  <wp:posOffset>269135</wp:posOffset>
+                </wp:positionV>
+                <wp:extent cx="683996" cy="323149"/>
+                <wp:effectExtent l="19050" t="0" r="20955" b="20320"/>
+                <wp:wrapNone/>
+                <wp:docPr id="1569241780" name="Групувати 10"/>
+                <wp:cNvGraphicFramePr/>
+                <a:graphic xmlns:a="http://schemas.openxmlformats.org/drawingml/2006/main">
+                  <a:graphicData uri="http://schemas.microsoft.com/office/word/2010/wordprocessingGroup">
+                    <wpg:wgp>
+                      <wpg:cNvGrpSpPr/>
+                      <wpg:grpSpPr>
+                        <a:xfrm>
+                          <a:off x="0" y="0"/>
+                          <a:ext cx="683996" cy="323149"/>
+                          <a:chOff x="0" y="0"/>
+                          <a:chExt cx="876300" cy="307449"/>
+                        </a:xfrm>
+                      </wpg:grpSpPr>
+                      <wps:wsp>
+                        <wps:cNvPr id="1537730679" name="Шестикутник 8"/>
+                        <wps:cNvSpPr/>
+                        <wps:spPr>
+                          <a:xfrm>
+                            <a:off x="0" y="8999"/>
+                            <a:ext cx="876300" cy="298450"/>
+                          </a:xfrm>
+                          <a:prstGeom prst="hexagon">
+                            <a:avLst/>
+                          </a:prstGeom>
+                          <a:noFill/>
+                          <a:ln w="19050">
+                            <a:solidFill>
+                              <a:schemeClr val="bg2">
+                                <a:lumMod val="50000"/>
+                              </a:schemeClr>
+                            </a:solidFill>
+                          </a:ln>
+                        </wps:spPr>
+                        <wps:style>
+                          <a:lnRef idx="2">
+                            <a:schemeClr val="accent1">
+                              <a:shade val="15000"/>
+                            </a:schemeClr>
+                          </a:lnRef>
+                          <a:fillRef idx="1">
+                            <a:schemeClr val="accent1"/>
+                          </a:fillRef>
+                          <a:effectRef idx="0">
+                            <a:schemeClr val="accent1"/>
+                          </a:effectRef>
+                          <a:fontRef idx="minor">
+                            <a:schemeClr val="lt1"/>
+                          </a:fontRef>
+                        </wps:style>
+                        <wps:bodyPr rot="0" spcFirstLastPara="0" vertOverflow="overflow" horzOverflow="overflow" vert="horz" wrap="square" lIns="91440" tIns="45720" rIns="91440" bIns="45720" numCol="1" spcCol="0" rtlCol="0" fromWordArt="0" anchor="ctr" anchorCtr="0" forceAA="0" compatLnSpc="1">
+                          <a:prstTxWarp prst="textNoShape">
+                            <a:avLst/>
+                          </a:prstTxWarp>
+                          <a:noAutofit/>
+                        </wps:bodyPr>
+                      </wps:wsp>
+                      <wps:wsp>
+                        <wps:cNvPr id="1257194094" name="Пряма сполучна лінія 9"/>
+                        <wps:cNvCnPr/>
+                        <wps:spPr>
+                          <a:xfrm>
+                            <a:off x="67318" y="5610"/>
+                            <a:ext cx="12700" cy="298450"/>
+                          </a:xfrm>
+                          <a:prstGeom prst="line">
+                            <a:avLst/>
+                          </a:prstGeom>
+                          <a:ln w="19050">
+                            <a:solidFill>
+                              <a:schemeClr val="bg1"/>
+                            </a:solidFill>
+                          </a:ln>
+                        </wps:spPr>
+                        <wps:style>
+                          <a:lnRef idx="1">
+                            <a:schemeClr val="accent1"/>
+                          </a:lnRef>
+                          <a:fillRef idx="0">
+                            <a:schemeClr val="accent1"/>
+                          </a:fillRef>
+                          <a:effectRef idx="0">
+                            <a:schemeClr val="accent1"/>
+                          </a:effectRef>
+                          <a:fontRef idx="minor">
+                            <a:schemeClr val="tx1"/>
+                          </a:fontRef>
+                        </wps:style>
+                        <wps:bodyPr/>
+                      </wps:wsp>
+                      <wps:wsp>
+                        <wps:cNvPr id="2081468755" name="Пряма сполучна лінія 9"/>
+                        <wps:cNvCnPr/>
+                        <wps:spPr>
+                          <a:xfrm>
+                            <a:off x="796594" y="0"/>
+                            <a:ext cx="12700" cy="298450"/>
+                          </a:xfrm>
+                          <a:prstGeom prst="line">
+                            <a:avLst/>
+                          </a:prstGeom>
+                          <a:ln w="19050">
+                            <a:solidFill>
+                              <a:schemeClr val="bg1"/>
+                            </a:solidFill>
+                          </a:ln>
+                        </wps:spPr>
+                        <wps:style>
+                          <a:lnRef idx="1">
+                            <a:schemeClr val="accent1"/>
+                          </a:lnRef>
+                          <a:fillRef idx="0">
+                            <a:schemeClr val="accent1"/>
+                          </a:fillRef>
+                          <a:effectRef idx="0">
+                            <a:schemeClr val="accent1"/>
+                          </a:effectRef>
+                          <a:fontRef idx="minor">
+                            <a:schemeClr val="tx1"/>
+                          </a:fontRef>
+                        </wps:style>
+                        <wps:bodyPr/>
+                      </wps:wsp>
+                    </wpg:wgp>
+                  </a:graphicData>
+                </a:graphic>
+                <wp14:sizeRelH relativeFrom="margin">
+                  <wp14:pctWidth>0</wp14:pctWidth>
+                </wp14:sizeRelH>
+                <wp14:sizeRelV relativeFrom="margin">
+                  <wp14:pctHeight>0</wp14:pctHeight>
+                </wp14:sizeRelV>
+              </wp:anchor>
+            </w:drawing>
+          </mc:Choice>
+          <mc:Fallback>
+            <w:pict>
+              <v:group w14:anchorId="6C7AE15A" id="Групувати 10" o:spid="_x0000_s1026" style="position:absolute;margin-left:139.8pt;margin-top:21.2pt;width:53.85pt;height:25.45pt;z-index:251697152;mso-width-relative:margin;mso-height-relative:margin" coordsize="8763,3074" o:gfxdata="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">
+                <v:shape id="Шестикутник 8" o:spid="_x0000_s1027" type="#_x0000_t9" style="position:absolute;top:89;width:8763;height:2985;visibility:visible;mso-wrap-style:square;v-text-anchor:middle" o:gfxdata="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" adj="1839" filled="f" strokecolor="#747070 [1614]" strokeweight="1.5pt"/>
+                <v:line id="Пряма сполучна лінія 9" o:spid="_x0000_s1028" style="position:absolute;visibility:visible;mso-wrap-style:square" from="673,56" to="800,3040" o:connectortype="straight" o:gfxdata="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" strokecolor="white [3212]" strokeweight="1.5pt">
+                  <v:stroke joinstyle="miter"/>
+                </v:line>
+                <v:line id="Пряма сполучна лінія 9" o:spid="_x0000_s1029" style="position:absolute;visibility:visible;mso-wrap-style:square" from="7965,0" to="8092,2984" o:connectortype="straight" o:gfxdata="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" strokecolor="white [3212]" strokeweight="1.5pt">
+                  <v:stroke joinstyle="miter"/>
+                </v:line>
+              </v:group>
+            </w:pict>
+          </mc:Fallback>
+        </mc:AlternateContent>
+      </w:r>
     </w:p>
     <w:p>
       <w:pPr>
@@ -8249,7 +8664,7 @@
         <mc:AlternateContent>
           <mc:Choice Requires="wps">
             <w:drawing>
-              <wp:anchor distT="0" distB="0" distL="114300" distR="114300" simplePos="0" relativeHeight="251683840" behindDoc="0" locked="0" layoutInCell="1" allowOverlap="1" wp14:anchorId="1EC6550A" wp14:editId="41859379">
+              <wp:anchor distT="0" distB="0" distL="114300" distR="114300" simplePos="0" relativeHeight="251682816" behindDoc="0" locked="0" layoutInCell="1" allowOverlap="1" wp14:anchorId="1EC6550A" wp14:editId="26CB9293">
                 <wp:simplePos x="0" y="0"/>
                 <wp:positionH relativeFrom="page">
                   <wp:posOffset>2143125</wp:posOffset>
@@ -8348,8 +8763,7 @@
                 <v:stroke joinstyle="miter"/>
                 <v:path gradientshapeok="t" o:connecttype="rect"/>
               </v:shapetype>
-              <v:shape id="Поле 1" o:spid="_x0000_s1026" type="#_x0000_t202" style="position:absolute;margin-left:168.75pt;margin-top:17.05pt;width:81.75pt;height:2in;z-index:251683840;visibility:visible;mso-wrap-style:square;mso-width-percent:0;mso-wrap-distance-left:9pt;mso-wrap-distance-top:0;mso-wrap-distance-right:9pt;mso-wrap-distance-bottom:0;mso-position-horizontal:absolute;mso-position-horizontal-relative:page;mso-position-vertical:absolute;mso-position-vertical-relative:text;mso-width-percent:0;mso-width-relative:margin;v-text-anchor:top" o:gfxdata="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" filled="f" stroked="f">
-                <v:fill o:detectmouseclick="t"/>
+              <v:shape id="Поле 1" o:spid="_x0000_s1026" type="#_x0000_t202" style="position:absolute;margin-left:168.75pt;margin-top:17.05pt;width:81.75pt;height:2in;z-index:251682816;visibility:visible;mso-wrap-style:square;mso-width-percent:0;mso-wrap-distance-left:9pt;mso-wrap-distance-top:0;mso-wrap-distance-right:9pt;mso-wrap-distance-bottom:0;mso-position-horizontal:absolute;mso-position-horizontal-relative:page;mso-position-vertical:absolute;mso-position-vertical-relative:text;mso-width-percent:0;mso-width-relative:margin;v-text-anchor:top" o:gfxdata="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" filled="f" stroked="f">
                 <v:textbox style="mso-fit-shape-to-text:t">
                   <w:txbxContent>
                     <w:p>
@@ -17505,15 +17919,7 @@
           <w:szCs w:val="28"/>
           <w:lang w:val="en-US"/>
         </w:rPr>
-        <w:t>3</w:t>
-      </w:r>
-      <w:r>
-        <w:rPr>
-          <w:sz w:val="28"/>
-          <w:szCs w:val="28"/>
-          <w:lang w:val="en-US"/>
-        </w:rPr>
-        <w:t>0</w:t>
+        <w:t>30</w:t>
       </w:r>
       <w:r>
         <w:rPr>
@@ -31369,6 +31775,7 @@
         <w:rPr>
           <w:b/>
           <w:bCs/>
+          <w:noProof/>
           <w:sz w:val="28"/>
           <w:szCs w:val="28"/>
         </w:rPr>
@@ -31481,6 +31888,7 @@
         <w:rPr>
           <w:b/>
           <w:bCs/>
+          <w:noProof/>
           <w:sz w:val="28"/>
           <w:szCs w:val="28"/>
         </w:rPr>
@@ -31534,12 +31942,13 @@
         <w:rPr>
           <w:b/>
           <w:bCs/>
+          <w:noProof/>
           <w:sz w:val="28"/>
           <w:szCs w:val="28"/>
           <w:lang w:val="en-US"/>
         </w:rPr>
         <w:drawing>
-          <wp:anchor distT="0" distB="0" distL="114300" distR="114300" simplePos="0" relativeHeight="251685888" behindDoc="0" locked="0" layoutInCell="1" allowOverlap="1" wp14:anchorId="2BA8BECE" wp14:editId="523444D3">
+          <wp:anchor distT="0" distB="0" distL="114300" distR="114300" simplePos="0" relativeHeight="251684864" behindDoc="0" locked="0" layoutInCell="1" allowOverlap="1" wp14:anchorId="2BA8BECE" wp14:editId="51A24863">
             <wp:simplePos x="0" y="0"/>
             <wp:positionH relativeFrom="column">
               <wp:posOffset>4716780</wp:posOffset>
@@ -31669,6 +32078,7 @@
         <w:rPr>
           <w:b/>
           <w:bCs/>
+          <w:noProof/>
           <w:sz w:val="28"/>
           <w:szCs w:val="28"/>
         </w:rPr>
@@ -31733,11 +32143,12 @@
         <w:rPr>
           <w:b/>
           <w:bCs/>
+          <w:noProof/>
           <w:sz w:val="28"/>
           <w:szCs w:val="28"/>
         </w:rPr>
         <w:drawing>
-          <wp:anchor distT="0" distB="0" distL="114300" distR="114300" simplePos="0" relativeHeight="251684864" behindDoc="0" locked="0" layoutInCell="1" allowOverlap="1" wp14:anchorId="2348F32E" wp14:editId="786C3E4D">
+          <wp:anchor distT="0" distB="0" distL="114300" distR="114300" simplePos="0" relativeHeight="251683840" behindDoc="0" locked="0" layoutInCell="1" allowOverlap="1" wp14:anchorId="2348F32E" wp14:editId="6AC2E399">
             <wp:simplePos x="0" y="0"/>
             <wp:positionH relativeFrom="column">
               <wp:posOffset>4072255</wp:posOffset>
@@ -31921,6 +32332,7 @@
         <w:rPr>
           <w:b/>
           <w:bCs/>
+          <w:noProof/>
           <w:sz w:val="28"/>
           <w:szCs w:val="28"/>
           <w:lang w:val="en-US"/>
@@ -31986,12 +32398,13 @@
         <w:rPr>
           <w:b/>
           <w:bCs/>
+          <w:noProof/>
           <w:sz w:val="28"/>
           <w:szCs w:val="28"/>
           <w:lang w:val="en-US"/>
         </w:rPr>
         <w:drawing>
-          <wp:anchor distT="0" distB="0" distL="114300" distR="114300" simplePos="0" relativeHeight="251686912" behindDoc="0" locked="0" layoutInCell="1" allowOverlap="1" wp14:anchorId="717405CE" wp14:editId="5733EFFD">
+          <wp:anchor distT="0" distB="0" distL="114300" distR="114300" simplePos="0" relativeHeight="251685888" behindDoc="0" locked="0" layoutInCell="1" allowOverlap="1" wp14:anchorId="717405CE" wp14:editId="59BFD5B4">
             <wp:simplePos x="0" y="0"/>
             <wp:positionH relativeFrom="column">
               <wp:posOffset>-840105</wp:posOffset>
@@ -32183,9 +32596,12 @@
         </w:rPr>
       </w:pPr>
       <w:r>
+        <w:rPr>
+          <w:noProof/>
+        </w:rPr>
         <w:lastRenderedPageBreak/>
         <w:drawing>
-          <wp:anchor distT="0" distB="0" distL="114300" distR="114300" simplePos="0" relativeHeight="251667456" behindDoc="0" locked="0" layoutInCell="1" allowOverlap="1" wp14:anchorId="44CEAC0A" wp14:editId="780F8A1F">
+          <wp:anchor distT="0" distB="0" distL="114300" distR="114300" simplePos="0" relativeHeight="251666432" behindDoc="0" locked="0" layoutInCell="1" allowOverlap="1" wp14:anchorId="44CEAC0A" wp14:editId="244177F9">
             <wp:simplePos x="0" y="0"/>
             <wp:positionH relativeFrom="page">
               <wp:align>center</wp:align>
@@ -32334,7 +32750,7 @@
           <w:lang w:val="en-US"/>
         </w:rPr>
         <w:drawing>
-          <wp:anchor distT="0" distB="0" distL="114300" distR="114300" simplePos="0" relativeHeight="251662336" behindDoc="0" locked="0" layoutInCell="1" allowOverlap="1" wp14:anchorId="765448BE" wp14:editId="73C6DCD3">
+          <wp:anchor distT="0" distB="0" distL="114300" distR="114300" simplePos="0" relativeHeight="251661312" behindDoc="0" locked="0" layoutInCell="1" allowOverlap="1" wp14:anchorId="765448BE" wp14:editId="05A91906">
             <wp:simplePos x="0" y="0"/>
             <wp:positionH relativeFrom="page">
               <wp:align>center</wp:align>
@@ -32441,7 +32857,7 @@
           <w:noProof/>
         </w:rPr>
         <w:drawing>
-          <wp:anchor distT="0" distB="0" distL="114300" distR="114300" simplePos="0" relativeHeight="251659264" behindDoc="0" locked="0" layoutInCell="1" allowOverlap="1" wp14:anchorId="5D061877" wp14:editId="2EDA01D6">
+          <wp:anchor distT="0" distB="0" distL="114300" distR="114300" simplePos="0" relativeHeight="251658240" behindDoc="0" locked="0" layoutInCell="1" allowOverlap="1" wp14:anchorId="5D061877" wp14:editId="4A46314E">
             <wp:simplePos x="0" y="0"/>
             <wp:positionH relativeFrom="page">
               <wp:align>center</wp:align>
@@ -36622,6 +37038,7 @@
   <w:style w:type="character" w:default="1" w:styleId="a0">
     <w:name w:val="Default Paragraph Font"/>
     <w:uiPriority w:val="1"/>
+    <w:semiHidden/>
     <w:unhideWhenUsed/>
   </w:style>
   <w:style w:type="table" w:default="1" w:styleId="a1">

</xml_diff>